<commit_message>
them bpmn kiem tra kho
</commit_message>
<xml_diff>
--- a/Description/Forms/Form2.docx
+++ b/Description/Forms/Form2.docx
@@ -1,6 +1,6 @@
 
 <file path=word/document.xml><?xml version="1.0" encoding="utf-8"?>
-<w:document xmlns:wpc="http://schemas.microsoft.com/office/word/2010/wordprocessingCanvas" xmlns:cx="http://schemas.microsoft.com/office/drawing/2014/chartex" xmlns:cx1="http://schemas.microsoft.com/office/drawing/2015/9/8/chartex" xmlns:cx2="http://schemas.microsoft.com/office/drawing/2015/10/21/chartex" xmlns:cx3="http://schemas.microsoft.com/office/drawing/2016/5/9/chartex" xmlns:cx4="http://schemas.microsoft.com/office/drawing/2016/5/10/chartex" xmlns:cx5="http://schemas.microsoft.com/office/drawing/2016/5/11/chartex" xmlns:cx6="http://schemas.microsoft.com/office/drawing/2016/5/12/chartex" xmlns:cx7="http://schemas.microsoft.com/office/drawing/2016/5/13/chartex" xmlns:cx8="http://schemas.microsoft.com/office/drawing/2016/5/14/chartex" xmlns:mc="http://schemas.openxmlformats.org/markup-compatibility/2006" xmlns:aink="http://schemas.microsoft.com/office/drawing/2016/ink" xmlns:am3d="http://schemas.microsoft.com/office/drawing/2017/model3d" xmlns:o="urn:schemas-microsoft-com:office:office" xmlns:oel="http://schemas.microsoft.com/office/2019/extlst" xmlns:r="http://schemas.openxmlformats.org/officeDocument/2006/relationships" xmlns:m="http://schemas.openxmlformats.org/officeDocument/2006/math" xmlns:v="urn:schemas-microsoft-com:vml" xmlns:wp14="http://schemas.microsoft.com/office/word/2010/wordprocessingDrawing" xmlns:wp="http://schemas.openxmlformats.org/drawingml/2006/wordprocessingDrawing" xmlns:w10="urn:schemas-microsoft-com:office:word" xmlns:w="http://schemas.openxmlformats.org/wordprocessingml/2006/main" xmlns:w14="http://schemas.microsoft.com/office/word/2010/wordml" xmlns:w15="http://schemas.microsoft.com/office/word/2012/wordml" xmlns:w16cex="http://schemas.microsoft.com/office/word/2018/wordml/cex" xmlns:w16cid="http://schemas.microsoft.com/office/word/2016/wordml/cid" xmlns:w16="http://schemas.microsoft.com/office/word/2018/wordml" xmlns:w16sdtdh="http://schemas.microsoft.com/office/word/2020/wordml/sdtdatahash" xmlns:w16se="http://schemas.microsoft.com/office/word/2015/wordml/symex" xmlns:wpg="http://schemas.microsoft.com/office/word/2010/wordprocessingGroup" xmlns:wpi="http://schemas.microsoft.com/office/word/2010/wordprocessingInk" xmlns:wne="http://schemas.microsoft.com/office/word/2006/wordml" xmlns:wps="http://schemas.microsoft.com/office/word/2010/wordprocessingShape" mc:Ignorable="w14 w15 w16se w16cid w16 w16cex w16sdtdh wp14">
+<w:document xmlns:wpc="http://schemas.microsoft.com/office/word/2010/wordprocessingCanvas" xmlns:cx="http://schemas.microsoft.com/office/drawing/2014/chartex" xmlns:cx1="http://schemas.microsoft.com/office/drawing/2015/9/8/chartex" xmlns:cx2="http://schemas.microsoft.com/office/drawing/2015/10/21/chartex" xmlns:cx3="http://schemas.microsoft.com/office/drawing/2016/5/9/chartex" xmlns:cx4="http://schemas.microsoft.com/office/drawing/2016/5/10/chartex" xmlns:cx5="http://schemas.microsoft.com/office/drawing/2016/5/11/chartex" xmlns:cx6="http://schemas.microsoft.com/office/drawing/2016/5/12/chartex" xmlns:cx7="http://schemas.microsoft.com/office/drawing/2016/5/13/chartex" xmlns:cx8="http://schemas.microsoft.com/office/drawing/2016/5/14/chartex" xmlns:mc="http://schemas.openxmlformats.org/markup-compatibility/2006" xmlns:aink="http://schemas.microsoft.com/office/drawing/2016/ink" xmlns:am3d="http://schemas.microsoft.com/office/drawing/2017/model3d" xmlns:o="urn:schemas-microsoft-com:office:office" xmlns:r="http://schemas.openxmlformats.org/officeDocument/2006/relationships" xmlns:m="http://schemas.openxmlformats.org/officeDocument/2006/math" xmlns:v="urn:schemas-microsoft-com:vml" xmlns:wp14="http://schemas.microsoft.com/office/word/2010/wordprocessingDrawing" xmlns:wp="http://schemas.openxmlformats.org/drawingml/2006/wordprocessingDrawing" xmlns:w10="urn:schemas-microsoft-com:office:word" xmlns:w="http://schemas.openxmlformats.org/wordprocessingml/2006/main" xmlns:w14="http://schemas.microsoft.com/office/word/2010/wordml" xmlns:w15="http://schemas.microsoft.com/office/word/2012/wordml" xmlns:w16cex="http://schemas.microsoft.com/office/word/2018/wordml/cex" xmlns:w16cid="http://schemas.microsoft.com/office/word/2016/wordml/cid" xmlns:w16="http://schemas.microsoft.com/office/word/2018/wordml" xmlns:w16sdtdh="http://schemas.microsoft.com/office/word/2020/wordml/sdtdatahash" xmlns:w16se="http://schemas.microsoft.com/office/word/2015/wordml/symex" xmlns:wpg="http://schemas.microsoft.com/office/word/2010/wordprocessingGroup" xmlns:wpi="http://schemas.microsoft.com/office/word/2010/wordprocessingInk" xmlns:wne="http://schemas.microsoft.com/office/word/2006/wordml" xmlns:wps="http://schemas.microsoft.com/office/word/2010/wordprocessingShape" mc:Ignorable="w14 w15 w16se w16cid w16 w16cex w16sdtdh wp14">
   <w:body>
     <w:p>
       <w:pPr>
@@ -266,7 +266,7 @@
                     <pic:cNvPicPr/>
                   </pic:nvPicPr>
                   <pic:blipFill>
-                    <a:blip r:embed="rId5" cstate="print">
+                    <a:blip r:embed="rId7" cstate="print">
                       <a:extLst>
                         <a:ext uri="{28A0092B-C50C-407E-A947-70E740481C1C}">
                           <a14:useLocalDpi xmlns:a14="http://schemas.microsoft.com/office/drawing/2010/main" val="0"/>
@@ -1039,7 +1039,7 @@
           <w:lang w:val="en-US"/>
         </w:rPr>
         <w:sectPr>
-          <w:footerReference w:type="even" r:id="rId6"/>
+          <w:footerReference w:type="even" r:id="rId8"/>
           <w:pgSz w:w="11906" w:h="16838" w:code="9"/>
           <w:pgMar w:top="1440" w:right="1440" w:bottom="1440" w:left="1728" w:header="720" w:footer="1365" w:gutter="0"/>
           <w:pgBorders w:display="firstPage">
@@ -1118,7 +1118,7 @@
             <w:rPr>
               <w:rFonts w:eastAsiaTheme="minorEastAsia"/>
               <w:noProof/>
-              <w:lang w:val="en-US" w:eastAsia="ja-JP"/>
+              <w:lang w:eastAsia="vi-VN"/>
             </w:rPr>
           </w:pPr>
           <w:r>
@@ -1130,7 +1130,7 @@
           <w:r>
             <w:fldChar w:fldCharType="separate"/>
           </w:r>
-          <w:hyperlink w:anchor="_Toc118058754" w:history="1">
+          <w:hyperlink w:anchor="_Toc118095812" w:history="1">
             <w:r>
               <w:rPr>
                 <w:rStyle w:val="Hyperlink"/>
@@ -1146,7 +1146,7 @@
               <w:rPr>
                 <w:rFonts w:eastAsiaTheme="minorEastAsia"/>
                 <w:noProof/>
-                <w:lang w:val="en-US" w:eastAsia="ja-JP"/>
+                <w:lang w:eastAsia="vi-VN"/>
               </w:rPr>
               <w:tab/>
             </w:r>
@@ -1180,318 +1180,7 @@
                 <w:noProof/>
                 <w:webHidden/>
               </w:rPr>
-              <w:instrText xml:space="preserve"> PAGEREF _Toc118058754 \h </w:instrText>
-            </w:r>
-            <w:r>
-              <w:rPr>
-                <w:noProof/>
-                <w:webHidden/>
-              </w:rPr>
-            </w:r>
-            <w:r>
-              <w:rPr>
-                <w:noProof/>
-                <w:webHidden/>
-              </w:rPr>
-              <w:fldChar w:fldCharType="separate"/>
-            </w:r>
-            <w:r>
-              <w:rPr>
-                <w:noProof/>
-                <w:webHidden/>
-              </w:rPr>
-              <w:t>3</w:t>
-            </w:r>
-            <w:r>
-              <w:rPr>
-                <w:noProof/>
-                <w:webHidden/>
-              </w:rPr>
-              <w:fldChar w:fldCharType="end"/>
-            </w:r>
-          </w:hyperlink>
-        </w:p>
-        <w:p>
-          <w:pPr>
-            <w:pStyle w:val="TOC2"/>
-            <w:tabs>
-              <w:tab w:val="right" w:leader="dot" w:pos="9016"/>
-            </w:tabs>
-            <w:rPr>
-              <w:rFonts w:eastAsiaTheme="minorEastAsia"/>
-              <w:noProof/>
-              <w:lang w:val="en-US" w:eastAsia="ja-JP"/>
-            </w:rPr>
-          </w:pPr>
-          <w:hyperlink w:anchor="_Toc118058755" w:history="1">
-            <w:r>
-              <w:rPr>
-                <w:rStyle w:val="Hyperlink"/>
-                <w:rFonts w:ascii="Times New Roman" w:hAnsi="Times New Roman" w:cs="Times New Roman"/>
-                <w:noProof/>
-                <w:lang w:val="en-US"/>
-              </w:rPr>
-              <w:t xml:space="preserve">1 </w:t>
-            </w:r>
-            <w:r>
-              <w:rPr>
-                <w:rStyle w:val="Hyperlink"/>
-                <w:rFonts w:ascii="Times New Roman" w:hAnsi="Times New Roman" w:cs="Times New Roman"/>
-                <w:noProof/>
-              </w:rPr>
-              <w:t>Quy trình nhập hàng với nhà cung cấp:</w:t>
-            </w:r>
-            <w:r>
-              <w:rPr>
-                <w:noProof/>
-                <w:webHidden/>
-              </w:rPr>
-              <w:tab/>
-            </w:r>
-            <w:r>
-              <w:rPr>
-                <w:noProof/>
-                <w:webHidden/>
-              </w:rPr>
-              <w:fldChar w:fldCharType="begin"/>
-            </w:r>
-            <w:r>
-              <w:rPr>
-                <w:noProof/>
-                <w:webHidden/>
-              </w:rPr>
-              <w:instrText xml:space="preserve"> PAGEREF _Toc118058755 \h </w:instrText>
-            </w:r>
-            <w:r>
-              <w:rPr>
-                <w:noProof/>
-                <w:webHidden/>
-              </w:rPr>
-            </w:r>
-            <w:r>
-              <w:rPr>
-                <w:noProof/>
-                <w:webHidden/>
-              </w:rPr>
-              <w:fldChar w:fldCharType="separate"/>
-            </w:r>
-            <w:r>
-              <w:rPr>
-                <w:noProof/>
-                <w:webHidden/>
-              </w:rPr>
-              <w:t>3</w:t>
-            </w:r>
-            <w:r>
-              <w:rPr>
-                <w:noProof/>
-                <w:webHidden/>
-              </w:rPr>
-              <w:fldChar w:fldCharType="end"/>
-            </w:r>
-          </w:hyperlink>
-        </w:p>
-        <w:p>
-          <w:pPr>
-            <w:pStyle w:val="TOC2"/>
-            <w:tabs>
-              <w:tab w:val="right" w:leader="dot" w:pos="9016"/>
-            </w:tabs>
-            <w:rPr>
-              <w:rFonts w:eastAsiaTheme="minorEastAsia"/>
-              <w:noProof/>
-              <w:lang w:val="en-US" w:eastAsia="ja-JP"/>
-            </w:rPr>
-          </w:pPr>
-          <w:hyperlink w:anchor="_Toc118058756" w:history="1">
-            <w:r>
-              <w:rPr>
-                <w:rStyle w:val="Hyperlink"/>
-                <w:rFonts w:ascii="Times New Roman" w:hAnsi="Times New Roman" w:cs="Times New Roman"/>
-                <w:noProof/>
-              </w:rPr>
-              <w:t>2 Quy trình nhập hàng vào kho:</w:t>
-            </w:r>
-            <w:r>
-              <w:rPr>
-                <w:noProof/>
-                <w:webHidden/>
-              </w:rPr>
-              <w:tab/>
-            </w:r>
-            <w:r>
-              <w:rPr>
-                <w:noProof/>
-                <w:webHidden/>
-              </w:rPr>
-              <w:fldChar w:fldCharType="begin"/>
-            </w:r>
-            <w:r>
-              <w:rPr>
-                <w:noProof/>
-                <w:webHidden/>
-              </w:rPr>
-              <w:instrText xml:space="preserve"> PAGEREF _Toc118058756 \h </w:instrText>
-            </w:r>
-            <w:r>
-              <w:rPr>
-                <w:noProof/>
-                <w:webHidden/>
-              </w:rPr>
-            </w:r>
-            <w:r>
-              <w:rPr>
-                <w:noProof/>
-                <w:webHidden/>
-              </w:rPr>
-              <w:fldChar w:fldCharType="separate"/>
-            </w:r>
-            <w:r>
-              <w:rPr>
-                <w:noProof/>
-                <w:webHidden/>
-              </w:rPr>
-              <w:t>3</w:t>
-            </w:r>
-            <w:r>
-              <w:rPr>
-                <w:noProof/>
-                <w:webHidden/>
-              </w:rPr>
-              <w:fldChar w:fldCharType="end"/>
-            </w:r>
-          </w:hyperlink>
-        </w:p>
-        <w:p>
-          <w:pPr>
-            <w:pStyle w:val="TOC2"/>
-            <w:tabs>
-              <w:tab w:val="right" w:leader="dot" w:pos="9016"/>
-            </w:tabs>
-            <w:rPr>
-              <w:rFonts w:eastAsiaTheme="minorEastAsia"/>
-              <w:noProof/>
-              <w:lang w:val="en-US" w:eastAsia="ja-JP"/>
-            </w:rPr>
-          </w:pPr>
-          <w:hyperlink w:anchor="_Toc118058757" w:history="1">
-            <w:r>
-              <w:rPr>
-                <w:rStyle w:val="Hyperlink"/>
-                <w:rFonts w:ascii="Times New Roman" w:hAnsi="Times New Roman" w:cs="Times New Roman"/>
-                <w:noProof/>
-                <w:lang w:val="en-US"/>
-              </w:rPr>
-              <w:t xml:space="preserve">3 </w:t>
-            </w:r>
-            <w:r>
-              <w:rPr>
-                <w:rStyle w:val="Hyperlink"/>
-                <w:rFonts w:ascii="Times New Roman" w:hAnsi="Times New Roman" w:cs="Times New Roman"/>
-                <w:noProof/>
-              </w:rPr>
-              <w:t>Quy trình xuất kho:</w:t>
-            </w:r>
-            <w:r>
-              <w:rPr>
-                <w:noProof/>
-                <w:webHidden/>
-              </w:rPr>
-              <w:tab/>
-            </w:r>
-            <w:r>
-              <w:rPr>
-                <w:noProof/>
-                <w:webHidden/>
-              </w:rPr>
-              <w:fldChar w:fldCharType="begin"/>
-            </w:r>
-            <w:r>
-              <w:rPr>
-                <w:noProof/>
-                <w:webHidden/>
-              </w:rPr>
-              <w:instrText xml:space="preserve"> PAGEREF _Toc118058757 \h </w:instrText>
-            </w:r>
-            <w:r>
-              <w:rPr>
-                <w:noProof/>
-                <w:webHidden/>
-              </w:rPr>
-            </w:r>
-            <w:r>
-              <w:rPr>
-                <w:noProof/>
-                <w:webHidden/>
-              </w:rPr>
-              <w:fldChar w:fldCharType="separate"/>
-            </w:r>
-            <w:r>
-              <w:rPr>
-                <w:noProof/>
-                <w:webHidden/>
-              </w:rPr>
-              <w:t>3</w:t>
-            </w:r>
-            <w:r>
-              <w:rPr>
-                <w:noProof/>
-                <w:webHidden/>
-              </w:rPr>
-              <w:fldChar w:fldCharType="end"/>
-            </w:r>
-          </w:hyperlink>
-        </w:p>
-        <w:p>
-          <w:pPr>
-            <w:pStyle w:val="TOC2"/>
-            <w:tabs>
-              <w:tab w:val="right" w:leader="dot" w:pos="9016"/>
-            </w:tabs>
-            <w:rPr>
-              <w:rFonts w:eastAsiaTheme="minorEastAsia"/>
-              <w:noProof/>
-              <w:lang w:val="en-US" w:eastAsia="ja-JP"/>
-            </w:rPr>
-          </w:pPr>
-          <w:hyperlink w:anchor="_Toc118058758" w:history="1">
-            <w:r>
-              <w:rPr>
-                <w:rStyle w:val="Hyperlink"/>
-                <w:rFonts w:ascii="Times New Roman" w:hAnsi="Times New Roman" w:cs="Times New Roman"/>
-                <w:noProof/>
-                <w:lang w:val="en-US"/>
-              </w:rPr>
-              <w:t xml:space="preserve">4 </w:t>
-            </w:r>
-            <w:r>
-              <w:rPr>
-                <w:rStyle w:val="Hyperlink"/>
-                <w:rFonts w:ascii="Times New Roman" w:hAnsi="Times New Roman" w:cs="Times New Roman"/>
-                <w:noProof/>
-              </w:rPr>
-              <w:t>Quy trình kiểm kho:</w:t>
-            </w:r>
-            <w:r>
-              <w:rPr>
-                <w:noProof/>
-                <w:webHidden/>
-              </w:rPr>
-              <w:tab/>
-            </w:r>
-            <w:r>
-              <w:rPr>
-                <w:noProof/>
-                <w:webHidden/>
-              </w:rPr>
-              <w:fldChar w:fldCharType="begin"/>
-            </w:r>
-            <w:r>
-              <w:rPr>
-                <w:noProof/>
-                <w:webHidden/>
-              </w:rPr>
-              <w:instrText xml:space="preserve"> PAGEREF _Toc118058758 \h </w:instrText>
+              <w:instrText xml:space="preserve"> PAGEREF _Toc118095812 \h </w:instrText>
             </w:r>
             <w:r>
               <w:rPr>
@@ -1532,10 +1221,10 @@
             <w:rPr>
               <w:rFonts w:eastAsiaTheme="minorEastAsia"/>
               <w:noProof/>
-              <w:lang w:val="en-US" w:eastAsia="ja-JP"/>
+              <w:lang w:eastAsia="vi-VN"/>
             </w:rPr>
           </w:pPr>
-          <w:hyperlink w:anchor="_Toc118058759" w:history="1">
+          <w:hyperlink w:anchor="_Toc118095813" w:history="1">
             <w:r>
               <w:rPr>
                 <w:rStyle w:val="Hyperlink"/>
@@ -1551,7 +1240,7 @@
               <w:rPr>
                 <w:rFonts w:eastAsiaTheme="minorEastAsia"/>
                 <w:noProof/>
-                <w:lang w:val="en-US" w:eastAsia="ja-JP"/>
+                <w:lang w:eastAsia="vi-VN"/>
               </w:rPr>
               <w:tab/>
             </w:r>
@@ -1564,7 +1253,7 @@
                 <w:noProof/>
                 <w:lang w:val="en-US"/>
               </w:rPr>
-              <w:t>Sơ đồ BPMN</w:t>
+              <w:t>Mô tả quy trình nghiệp vụ</w:t>
             </w:r>
             <w:r>
               <w:rPr>
@@ -1585,7 +1274,7 @@
                 <w:noProof/>
                 <w:webHidden/>
               </w:rPr>
-              <w:instrText xml:space="preserve"> PAGEREF _Toc118058759 \h </w:instrText>
+              <w:instrText xml:space="preserve"> PAGEREF _Toc118095813 \h </w:instrText>
             </w:r>
             <w:r>
               <w:rPr>
@@ -1605,7 +1294,7 @@
                 <w:noProof/>
                 <w:webHidden/>
               </w:rPr>
-              <w:t>4</w:t>
+              <w:t>5</w:t>
             </w:r>
             <w:r>
               <w:rPr>
@@ -1625,10 +1314,10 @@
             <w:rPr>
               <w:rFonts w:eastAsiaTheme="minorEastAsia"/>
               <w:noProof/>
-              <w:lang w:val="en-US" w:eastAsia="ja-JP"/>
+              <w:lang w:eastAsia="vi-VN"/>
             </w:rPr>
           </w:pPr>
-          <w:hyperlink w:anchor="_Toc118058760" w:history="1">
+          <w:hyperlink w:anchor="_Toc118095814" w:history="1">
             <w:r>
               <w:rPr>
                 <w:rStyle w:val="Hyperlink"/>
@@ -1636,7 +1325,15 @@
                 <w:noProof/>
                 <w:lang w:val="en-US"/>
               </w:rPr>
-              <w:t>1 Quy trình nhập hàng</w:t>
+              <w:t xml:space="preserve">1 </w:t>
+            </w:r>
+            <w:r>
+              <w:rPr>
+                <w:rStyle w:val="Hyperlink"/>
+                <w:rFonts w:ascii="Times New Roman" w:hAnsi="Times New Roman" w:cs="Times New Roman"/>
+                <w:noProof/>
+              </w:rPr>
+              <w:t>Quy trình nhập hàng với nhà cung cấp:</w:t>
             </w:r>
             <w:r>
               <w:rPr>
@@ -1657,7 +1354,7 @@
                 <w:noProof/>
                 <w:webHidden/>
               </w:rPr>
-              <w:instrText xml:space="preserve"> PAGEREF _Toc118058760 \h </w:instrText>
+              <w:instrText xml:space="preserve"> PAGEREF _Toc118095814 \h </w:instrText>
             </w:r>
             <w:r>
               <w:rPr>
@@ -1677,7 +1374,7 @@
                 <w:noProof/>
                 <w:webHidden/>
               </w:rPr>
-              <w:t>4</w:t>
+              <w:t>5</w:t>
             </w:r>
             <w:r>
               <w:rPr>
@@ -1697,18 +1394,17 @@
             <w:rPr>
               <w:rFonts w:eastAsiaTheme="minorEastAsia"/>
               <w:noProof/>
-              <w:lang w:val="en-US" w:eastAsia="ja-JP"/>
+              <w:lang w:eastAsia="vi-VN"/>
             </w:rPr>
           </w:pPr>
-          <w:hyperlink w:anchor="_Toc118058761" w:history="1">
+          <w:hyperlink w:anchor="_Toc118095815" w:history="1">
             <w:r>
               <w:rPr>
                 <w:rStyle w:val="Hyperlink"/>
                 <w:rFonts w:ascii="Times New Roman" w:hAnsi="Times New Roman" w:cs="Times New Roman"/>
                 <w:noProof/>
-                <w:lang w:val="en-US"/>
-              </w:rPr>
-              <w:t>2 Quy trình xuất hàng</w:t>
+              </w:rPr>
+              <w:t>2 Quy trình nhập hàng vào kho:</w:t>
             </w:r>
             <w:r>
               <w:rPr>
@@ -1729,7 +1425,7 @@
                 <w:noProof/>
                 <w:webHidden/>
               </w:rPr>
-              <w:instrText xml:space="preserve"> PAGEREF _Toc118058761 \h </w:instrText>
+              <w:instrText xml:space="preserve"> PAGEREF _Toc118095815 \h </w:instrText>
             </w:r>
             <w:r>
               <w:rPr>
@@ -1769,25 +1465,423 @@
             <w:rPr>
               <w:rFonts w:eastAsiaTheme="minorEastAsia"/>
               <w:noProof/>
-              <w:lang w:val="en-US" w:eastAsia="ja-JP"/>
+              <w:lang w:eastAsia="vi-VN"/>
             </w:rPr>
           </w:pPr>
-          <w:hyperlink w:anchor="_Toc118058762" w:history="1">
+          <w:hyperlink w:anchor="_Toc118095816" w:history="1">
             <w:r>
               <w:rPr>
                 <w:rStyle w:val="Hyperlink"/>
                 <w:rFonts w:ascii="Times New Roman" w:hAnsi="Times New Roman" w:cs="Times New Roman"/>
                 <w:noProof/>
-              </w:rPr>
-              <w:t>3 Quy trình kiểm hàng tro</w:t>
+                <w:lang w:val="en-US"/>
+              </w:rPr>
+              <w:t xml:space="preserve">3 </w:t>
             </w:r>
             <w:r>
               <w:rPr>
                 <w:rStyle w:val="Hyperlink"/>
                 <w:rFonts w:ascii="Times New Roman" w:hAnsi="Times New Roman" w:cs="Times New Roman"/>
                 <w:noProof/>
+              </w:rPr>
+              <w:t>Quy trình xuất kho:</w:t>
+            </w:r>
+            <w:r>
+              <w:rPr>
+                <w:noProof/>
+                <w:webHidden/>
+              </w:rPr>
+              <w:tab/>
+            </w:r>
+            <w:r>
+              <w:rPr>
+                <w:noProof/>
+                <w:webHidden/>
+              </w:rPr>
+              <w:fldChar w:fldCharType="begin"/>
+            </w:r>
+            <w:r>
+              <w:rPr>
+                <w:noProof/>
+                <w:webHidden/>
+              </w:rPr>
+              <w:instrText xml:space="preserve"> PAGEREF _Toc118095816 \h </w:instrText>
+            </w:r>
+            <w:r>
+              <w:rPr>
+                <w:noProof/>
+                <w:webHidden/>
+              </w:rPr>
+            </w:r>
+            <w:r>
+              <w:rPr>
+                <w:noProof/>
+                <w:webHidden/>
+              </w:rPr>
+              <w:fldChar w:fldCharType="separate"/>
+            </w:r>
+            <w:r>
+              <w:rPr>
+                <w:noProof/>
+                <w:webHidden/>
+              </w:rPr>
+              <w:t>5</w:t>
+            </w:r>
+            <w:r>
+              <w:rPr>
+                <w:noProof/>
+                <w:webHidden/>
+              </w:rPr>
+              <w:fldChar w:fldCharType="end"/>
+            </w:r>
+          </w:hyperlink>
+        </w:p>
+        <w:p>
+          <w:pPr>
+            <w:pStyle w:val="TOC2"/>
+            <w:tabs>
+              <w:tab w:val="right" w:leader="dot" w:pos="9016"/>
+            </w:tabs>
+            <w:rPr>
+              <w:rFonts w:eastAsiaTheme="minorEastAsia"/>
+              <w:noProof/>
+              <w:lang w:eastAsia="vi-VN"/>
+            </w:rPr>
+          </w:pPr>
+          <w:hyperlink w:anchor="_Toc118095817" w:history="1">
+            <w:r>
+              <w:rPr>
+                <w:rStyle w:val="Hyperlink"/>
+                <w:rFonts w:ascii="Times New Roman" w:hAnsi="Times New Roman" w:cs="Times New Roman"/>
+                <w:noProof/>
                 <w:lang w:val="en-US"/>
               </w:rPr>
+              <w:t xml:space="preserve">4 </w:t>
+            </w:r>
+            <w:r>
+              <w:rPr>
+                <w:rStyle w:val="Hyperlink"/>
+                <w:rFonts w:ascii="Times New Roman" w:hAnsi="Times New Roman" w:cs="Times New Roman"/>
+                <w:noProof/>
+              </w:rPr>
+              <w:t>Quy trình kiểm kho:</w:t>
+            </w:r>
+            <w:r>
+              <w:rPr>
+                <w:noProof/>
+                <w:webHidden/>
+              </w:rPr>
+              <w:tab/>
+            </w:r>
+            <w:r>
+              <w:rPr>
+                <w:noProof/>
+                <w:webHidden/>
+              </w:rPr>
+              <w:fldChar w:fldCharType="begin"/>
+            </w:r>
+            <w:r>
+              <w:rPr>
+                <w:noProof/>
+                <w:webHidden/>
+              </w:rPr>
+              <w:instrText xml:space="preserve"> PAGEREF _Toc118095817 \h </w:instrText>
+            </w:r>
+            <w:r>
+              <w:rPr>
+                <w:noProof/>
+                <w:webHidden/>
+              </w:rPr>
+            </w:r>
+            <w:r>
+              <w:rPr>
+                <w:noProof/>
+                <w:webHidden/>
+              </w:rPr>
+              <w:fldChar w:fldCharType="separate"/>
+            </w:r>
+            <w:r>
+              <w:rPr>
+                <w:noProof/>
+                <w:webHidden/>
+              </w:rPr>
+              <w:t>5</w:t>
+            </w:r>
+            <w:r>
+              <w:rPr>
+                <w:noProof/>
+                <w:webHidden/>
+              </w:rPr>
+              <w:fldChar w:fldCharType="end"/>
+            </w:r>
+          </w:hyperlink>
+        </w:p>
+        <w:p>
+          <w:pPr>
+            <w:pStyle w:val="TOC1"/>
+            <w:tabs>
+              <w:tab w:val="left" w:pos="660"/>
+              <w:tab w:val="right" w:leader="dot" w:pos="9016"/>
+            </w:tabs>
+            <w:rPr>
+              <w:rFonts w:eastAsiaTheme="minorEastAsia"/>
+              <w:noProof/>
+              <w:lang w:eastAsia="vi-VN"/>
+            </w:rPr>
+          </w:pPr>
+          <w:hyperlink w:anchor="_Toc118095818" w:history="1">
+            <w:r>
+              <w:rPr>
+                <w:rStyle w:val="Hyperlink"/>
+                <w:rFonts w:ascii="Times New Roman" w:hAnsi="Times New Roman" w:cs="Times New Roman"/>
+                <w:b/>
+                <w:bCs/>
+                <w:noProof/>
+                <w:lang w:val="en-US"/>
+              </w:rPr>
+              <w:t>III.</w:t>
+            </w:r>
+            <w:r>
+              <w:rPr>
+                <w:rFonts w:eastAsiaTheme="minorEastAsia"/>
+                <w:noProof/>
+                <w:lang w:eastAsia="vi-VN"/>
+              </w:rPr>
+              <w:tab/>
+            </w:r>
+            <w:r>
+              <w:rPr>
+                <w:rStyle w:val="Hyperlink"/>
+                <w:rFonts w:ascii="Times New Roman" w:hAnsi="Times New Roman" w:cs="Times New Roman"/>
+                <w:b/>
+                <w:bCs/>
+                <w:noProof/>
+                <w:lang w:val="en-US"/>
+              </w:rPr>
+              <w:t>Sơ đồ BPMN</w:t>
+            </w:r>
+            <w:r>
+              <w:rPr>
+                <w:noProof/>
+                <w:webHidden/>
+              </w:rPr>
+              <w:tab/>
+            </w:r>
+            <w:r>
+              <w:rPr>
+                <w:noProof/>
+                <w:webHidden/>
+              </w:rPr>
+              <w:fldChar w:fldCharType="begin"/>
+            </w:r>
+            <w:r>
+              <w:rPr>
+                <w:noProof/>
+                <w:webHidden/>
+              </w:rPr>
+              <w:instrText xml:space="preserve"> PAGEREF _Toc118095818 \h </w:instrText>
+            </w:r>
+            <w:r>
+              <w:rPr>
+                <w:noProof/>
+                <w:webHidden/>
+              </w:rPr>
+            </w:r>
+            <w:r>
+              <w:rPr>
+                <w:noProof/>
+                <w:webHidden/>
+              </w:rPr>
+              <w:fldChar w:fldCharType="separate"/>
+            </w:r>
+            <w:r>
+              <w:rPr>
+                <w:noProof/>
+                <w:webHidden/>
+              </w:rPr>
+              <w:t>6</w:t>
+            </w:r>
+            <w:r>
+              <w:rPr>
+                <w:noProof/>
+                <w:webHidden/>
+              </w:rPr>
+              <w:fldChar w:fldCharType="end"/>
+            </w:r>
+          </w:hyperlink>
+        </w:p>
+        <w:p>
+          <w:pPr>
+            <w:pStyle w:val="TOC2"/>
+            <w:tabs>
+              <w:tab w:val="right" w:leader="dot" w:pos="9016"/>
+            </w:tabs>
+            <w:rPr>
+              <w:rFonts w:eastAsiaTheme="minorEastAsia"/>
+              <w:noProof/>
+              <w:lang w:eastAsia="vi-VN"/>
+            </w:rPr>
+          </w:pPr>
+          <w:hyperlink w:anchor="_Toc118095819" w:history="1">
+            <w:r>
+              <w:rPr>
+                <w:rStyle w:val="Hyperlink"/>
+                <w:rFonts w:ascii="Times New Roman" w:hAnsi="Times New Roman" w:cs="Times New Roman"/>
+                <w:noProof/>
+                <w:lang w:val="en-US"/>
+              </w:rPr>
+              <w:t>1 Quy trình nhập hàng</w:t>
+            </w:r>
+            <w:r>
+              <w:rPr>
+                <w:noProof/>
+                <w:webHidden/>
+              </w:rPr>
+              <w:tab/>
+            </w:r>
+            <w:r>
+              <w:rPr>
+                <w:noProof/>
+                <w:webHidden/>
+              </w:rPr>
+              <w:fldChar w:fldCharType="begin"/>
+            </w:r>
+            <w:r>
+              <w:rPr>
+                <w:noProof/>
+                <w:webHidden/>
+              </w:rPr>
+              <w:instrText xml:space="preserve"> PAGEREF _Toc118095819 \h </w:instrText>
+            </w:r>
+            <w:r>
+              <w:rPr>
+                <w:noProof/>
+                <w:webHidden/>
+              </w:rPr>
+            </w:r>
+            <w:r>
+              <w:rPr>
+                <w:noProof/>
+                <w:webHidden/>
+              </w:rPr>
+              <w:fldChar w:fldCharType="separate"/>
+            </w:r>
+            <w:r>
+              <w:rPr>
+                <w:noProof/>
+                <w:webHidden/>
+              </w:rPr>
+              <w:t>6</w:t>
+            </w:r>
+            <w:r>
+              <w:rPr>
+                <w:noProof/>
+                <w:webHidden/>
+              </w:rPr>
+              <w:fldChar w:fldCharType="end"/>
+            </w:r>
+          </w:hyperlink>
+        </w:p>
+        <w:p>
+          <w:pPr>
+            <w:pStyle w:val="TOC2"/>
+            <w:tabs>
+              <w:tab w:val="right" w:leader="dot" w:pos="9016"/>
+            </w:tabs>
+            <w:rPr>
+              <w:rFonts w:eastAsiaTheme="minorEastAsia"/>
+              <w:noProof/>
+              <w:lang w:eastAsia="vi-VN"/>
+            </w:rPr>
+          </w:pPr>
+          <w:hyperlink w:anchor="_Toc118095820" w:history="1">
+            <w:r>
+              <w:rPr>
+                <w:rStyle w:val="Hyperlink"/>
+                <w:rFonts w:ascii="Times New Roman" w:hAnsi="Times New Roman" w:cs="Times New Roman"/>
+                <w:noProof/>
+                <w:lang w:val="en-US"/>
+              </w:rPr>
+              <w:t>2 Quy trình xuất hàng</w:t>
+            </w:r>
+            <w:r>
+              <w:rPr>
+                <w:noProof/>
+                <w:webHidden/>
+              </w:rPr>
+              <w:tab/>
+            </w:r>
+            <w:r>
+              <w:rPr>
+                <w:noProof/>
+                <w:webHidden/>
+              </w:rPr>
+              <w:fldChar w:fldCharType="begin"/>
+            </w:r>
+            <w:r>
+              <w:rPr>
+                <w:noProof/>
+                <w:webHidden/>
+              </w:rPr>
+              <w:instrText xml:space="preserve"> PAGEREF _Toc118095820 \h </w:instrText>
+            </w:r>
+            <w:r>
+              <w:rPr>
+                <w:noProof/>
+                <w:webHidden/>
+              </w:rPr>
+            </w:r>
+            <w:r>
+              <w:rPr>
+                <w:noProof/>
+                <w:webHidden/>
+              </w:rPr>
+              <w:fldChar w:fldCharType="separate"/>
+            </w:r>
+            <w:r>
+              <w:rPr>
+                <w:noProof/>
+                <w:webHidden/>
+              </w:rPr>
+              <w:t>7</w:t>
+            </w:r>
+            <w:r>
+              <w:rPr>
+                <w:noProof/>
+                <w:webHidden/>
+              </w:rPr>
+              <w:fldChar w:fldCharType="end"/>
+            </w:r>
+          </w:hyperlink>
+        </w:p>
+        <w:p>
+          <w:pPr>
+            <w:pStyle w:val="TOC2"/>
+            <w:tabs>
+              <w:tab w:val="right" w:leader="dot" w:pos="9016"/>
+            </w:tabs>
+            <w:rPr>
+              <w:rFonts w:eastAsiaTheme="minorEastAsia"/>
+              <w:noProof/>
+              <w:lang w:eastAsia="vi-VN"/>
+            </w:rPr>
+          </w:pPr>
+          <w:hyperlink w:anchor="_Toc118095821" w:history="1">
+            <w:r>
+              <w:rPr>
+                <w:rStyle w:val="Hyperlink"/>
+                <w:rFonts w:ascii="Times New Roman" w:hAnsi="Times New Roman" w:cs="Times New Roman"/>
+                <w:noProof/>
+              </w:rPr>
+              <w:t>3 Quy trình kiểm hàng tro</w:t>
+            </w:r>
+            <w:r>
+              <w:rPr>
+                <w:rStyle w:val="Hyperlink"/>
+                <w:rFonts w:ascii="Times New Roman" w:hAnsi="Times New Roman" w:cs="Times New Roman"/>
+                <w:noProof/>
+                <w:lang w:val="en-US"/>
+              </w:rPr>
               <w:t>ng kho</w:t>
             </w:r>
             <w:r>
@@ -1809,7 +1903,7 @@
                 <w:noProof/>
                 <w:webHidden/>
               </w:rPr>
-              <w:instrText xml:space="preserve"> PAGEREF _Toc118058762 \h </w:instrText>
+              <w:instrText xml:space="preserve"> PAGEREF _Toc118095821 \h </w:instrText>
             </w:r>
             <w:r>
               <w:rPr>
@@ -1829,7 +1923,7 @@
                 <w:noProof/>
                 <w:webHidden/>
               </w:rPr>
-              <w:t>6</w:t>
+              <w:t>8</w:t>
             </w:r>
             <w:r>
               <w:rPr>
@@ -1902,7 +1996,7 @@
         </w:rPr>
       </w:pPr>
       <w:bookmarkStart w:id="0" w:name="_Toc117973178"/>
-      <w:bookmarkStart w:id="1" w:name="_Toc118058754"/>
+      <w:bookmarkStart w:id="1" w:name="_Toc118095812"/>
       <w:r>
         <w:rPr>
           <w:rFonts w:ascii="Times New Roman" w:hAnsi="Times New Roman" w:cs="Times New Roman"/>
@@ -1920,90 +2014,45 @@
     </w:p>
     <w:p>
       <w:pPr>
-        <w:pStyle w:val="Heading2"/>
-        <w:jc w:val="left"/>
-        <w:rPr>
-          <w:rFonts w:ascii="Times New Roman" w:hAnsi="Times New Roman" w:cs="Times New Roman"/>
-          <w:sz w:val="28"/>
-          <w:szCs w:val="28"/>
-        </w:rPr>
-      </w:pPr>
-      <w:bookmarkStart w:id="2" w:name="_Toc117973179"/>
-      <w:bookmarkStart w:id="3" w:name="_Toc118058755"/>
-      <w:r>
-        <w:rPr>
-          <w:rFonts w:ascii="Times New Roman" w:hAnsi="Times New Roman" w:cs="Times New Roman"/>
-          <w:sz w:val="28"/>
-          <w:szCs w:val="28"/>
-          <w:lang w:val="en-US"/>
-        </w:rPr>
-        <w:t xml:space="preserve">1 </w:t>
-      </w:r>
-      <w:r>
-        <w:rPr>
-          <w:rFonts w:ascii="Times New Roman" w:hAnsi="Times New Roman" w:cs="Times New Roman"/>
-          <w:sz w:val="28"/>
-          <w:szCs w:val="28"/>
-        </w:rPr>
-        <w:t>Quy trình nhập hàng với nhà cung cấp:</w:t>
-      </w:r>
-      <w:bookmarkEnd w:id="2"/>
-      <w:bookmarkEnd w:id="3"/>
+        <w:rPr>
+          <w:rFonts w:ascii="Times New Roman" w:hAnsi="Times New Roman" w:cs="Times New Roman"/>
+          <w:sz w:val="28"/>
+          <w:szCs w:val="28"/>
+          <w:lang w:val="en-US"/>
+        </w:rPr>
+      </w:pPr>
+      <w:r>
+        <w:rPr>
+          <w:rFonts w:ascii="Times New Roman" w:hAnsi="Times New Roman" w:cs="Times New Roman"/>
+          <w:sz w:val="28"/>
+          <w:szCs w:val="28"/>
+          <w:lang w:val="en-US"/>
+        </w:rPr>
+        <w:t>Các yêu cầu về lưu trữ dữ liệu:</w:t>
+      </w:r>
     </w:p>
     <w:p>
       <w:pPr>
         <w:pStyle w:val="ListParagraph"/>
         <w:numPr>
           <w:ilvl w:val="0"/>
-          <w:numId w:val="2"/>
+          <w:numId w:val="3"/>
         </w:numPr>
         <w:rPr>
           <w:rFonts w:ascii="Times New Roman" w:hAnsi="Times New Roman" w:cs="Times New Roman"/>
           <w:sz w:val="28"/>
           <w:szCs w:val="28"/>
-        </w:rPr>
-      </w:pPr>
-      <w:r>
-        <w:rPr>
-          <w:rFonts w:ascii="Times New Roman" w:hAnsi="Times New Roman" w:cs="Times New Roman"/>
-          <w:sz w:val="28"/>
-          <w:szCs w:val="28"/>
-        </w:rPr>
-        <w:t xml:space="preserve">Người </w:t>
-      </w:r>
-      <w:r>
-        <w:rPr>
-          <w:rFonts w:ascii="Times New Roman" w:hAnsi="Times New Roman" w:cs="Times New Roman"/>
-          <w:sz w:val="28"/>
-          <w:szCs w:val="28"/>
-          <w:highlight w:val="yellow"/>
-        </w:rPr>
-        <w:t>quản lý</w:t>
-      </w:r>
-      <w:r>
-        <w:rPr>
-          <w:rFonts w:ascii="Times New Roman" w:hAnsi="Times New Roman" w:cs="Times New Roman"/>
-          <w:sz w:val="28"/>
-          <w:szCs w:val="28"/>
-        </w:rPr>
-        <w:t xml:space="preserve"> gửi danh sách các mặt hàng cần nhập đến </w:t>
-      </w:r>
-      <w:r>
-        <w:rPr>
-          <w:rFonts w:ascii="Times New Roman" w:hAnsi="Times New Roman" w:cs="Times New Roman"/>
-          <w:sz w:val="28"/>
-          <w:szCs w:val="28"/>
-          <w:highlight w:val="yellow"/>
-        </w:rPr>
-        <w:t>nhà cung cấp</w:t>
-      </w:r>
-      <w:r>
-        <w:rPr>
-          <w:rFonts w:ascii="Times New Roman" w:hAnsi="Times New Roman" w:cs="Times New Roman"/>
-          <w:sz w:val="28"/>
-          <w:szCs w:val="28"/>
-        </w:rPr>
-        <w:t>. Nhà cung cấp nhận được yêu cầu thì giao hàng tới.</w:t>
+          <w:lang w:val="en-US"/>
+        </w:rPr>
+      </w:pPr>
+      <w:r>
+        <w:rPr>
+          <w:rFonts w:ascii="Times New Roman" w:hAnsi="Times New Roman" w:cs="Times New Roman"/>
+          <w:sz w:val="28"/>
+          <w:szCs w:val="28"/>
+          <w:lang w:val="en-US"/>
+        </w:rPr>
+        <w:t>Về kho lưu trữ:</w:t>
       </w:r>
     </w:p>
     <w:p>
@@ -2011,21 +2060,32 @@
         <w:pStyle w:val="ListParagraph"/>
         <w:numPr>
           <w:ilvl w:val="0"/>
-          <w:numId w:val="2"/>
+          <w:numId w:val="4"/>
         </w:numPr>
         <w:rPr>
           <w:rFonts w:ascii="Times New Roman" w:hAnsi="Times New Roman" w:cs="Times New Roman"/>
           <w:sz w:val="28"/>
           <w:szCs w:val="28"/>
-        </w:rPr>
-      </w:pPr>
-      <w:r>
-        <w:rPr>
-          <w:rFonts w:ascii="Times New Roman" w:hAnsi="Times New Roman" w:cs="Times New Roman"/>
-          <w:sz w:val="28"/>
-          <w:szCs w:val="28"/>
-        </w:rPr>
-        <w:t>Người quản lý kiểm tra hàng hóa, nếu hàng mang tới đúng với yêu cầu và đảm bảo chất lượng thì lập phiếu nhập hàng.</w:t>
+          <w:lang w:val="en-US"/>
+        </w:rPr>
+      </w:pPr>
+      <w:r>
+        <w:rPr>
+          <w:rFonts w:ascii="Times New Roman" w:hAnsi="Times New Roman" w:cs="Times New Roman"/>
+          <w:sz w:val="28"/>
+          <w:szCs w:val="28"/>
+          <w:lang w:val="en-US"/>
+        </w:rPr>
+        <w:t>Kho hàng được chia làm các phân khu, mỗi phân khu được đánh một số thứ tự. Mỗi phân khu lưu trữ một nhóm hàng (ví dụ: Nhóm đồ điện tử, nhóm đồ gia dụng, nhóm đồ thực phẩm…). Mỗi phân khu như thế lại chia ra làm các ngăn nhỏ hơn, mỗi ngăn như vậy lại chứa chỉ một sản phẩm nhất định</w:t>
+      </w:r>
+      <w:r>
+        <w:rPr>
+          <w:rFonts w:ascii="Times New Roman" w:hAnsi="Times New Roman" w:cs="Times New Roman"/>
+          <w:sz w:val="28"/>
+          <w:szCs w:val="28"/>
+          <w:lang w:val="en-US"/>
+        </w:rPr>
+        <w:t>.</w:t>
       </w:r>
     </w:p>
     <w:p>
@@ -2033,232 +2093,95 @@
         <w:pStyle w:val="ListParagraph"/>
         <w:numPr>
           <w:ilvl w:val="0"/>
-          <w:numId w:val="2"/>
+          <w:numId w:val="4"/>
         </w:numPr>
         <w:rPr>
           <w:rFonts w:ascii="Times New Roman" w:hAnsi="Times New Roman" w:cs="Times New Roman"/>
           <w:sz w:val="28"/>
           <w:szCs w:val="28"/>
-        </w:rPr>
-      </w:pPr>
-      <w:r>
-        <w:rPr>
-          <w:rFonts w:ascii="Times New Roman" w:hAnsi="Times New Roman" w:cs="Times New Roman"/>
-          <w:sz w:val="28"/>
-          <w:szCs w:val="28"/>
-        </w:rPr>
-        <w:t>Hai bên xác nhận nhập hàng vào phiếu</w:t>
-      </w:r>
-    </w:p>
-    <w:p>
-      <w:pPr>
-        <w:pStyle w:val="Heading2"/>
-        <w:jc w:val="left"/>
-        <w:rPr>
-          <w:rFonts w:ascii="Times New Roman" w:hAnsi="Times New Roman" w:cs="Times New Roman"/>
-          <w:sz w:val="28"/>
-          <w:szCs w:val="28"/>
-        </w:rPr>
-      </w:pPr>
-      <w:bookmarkStart w:id="4" w:name="_Toc117973180"/>
-      <w:r>
-        <w:rPr>
-          <w:rFonts w:ascii="Times New Roman" w:hAnsi="Times New Roman" w:cs="Times New Roman"/>
-          <w:sz w:val="28"/>
-          <w:szCs w:val="28"/>
-        </w:rPr>
-        <w:t xml:space="preserve"> </w:t>
-      </w:r>
-      <w:bookmarkStart w:id="5" w:name="_Toc118058756"/>
-      <w:r>
-        <w:rPr>
-          <w:rFonts w:ascii="Times New Roman" w:hAnsi="Times New Roman" w:cs="Times New Roman"/>
-          <w:sz w:val="28"/>
-          <w:szCs w:val="28"/>
-        </w:rPr>
-        <w:t xml:space="preserve">2 </w:t>
-      </w:r>
-      <w:r>
-        <w:rPr>
-          <w:rFonts w:ascii="Times New Roman" w:hAnsi="Times New Roman" w:cs="Times New Roman"/>
-          <w:sz w:val="28"/>
-          <w:szCs w:val="28"/>
-        </w:rPr>
-        <w:t>Quy trình nhập hàng vào kho:</w:t>
-      </w:r>
-      <w:bookmarkEnd w:id="4"/>
-      <w:bookmarkEnd w:id="5"/>
+          <w:lang w:val="en-US"/>
+        </w:rPr>
+      </w:pPr>
+      <w:r>
+        <w:rPr>
+          <w:rFonts w:ascii="Times New Roman" w:hAnsi="Times New Roman" w:cs="Times New Roman"/>
+          <w:sz w:val="28"/>
+          <w:szCs w:val="28"/>
+          <w:lang w:val="en-US"/>
+        </w:rPr>
+        <w:t>Mỗi ngăn có thông tin về vị trí (số thứ tự), định mức tối đa có thể chứa, số lượng mặt hàng có trong đó.</w:t>
+      </w:r>
     </w:p>
     <w:p>
       <w:pPr>
         <w:pStyle w:val="ListParagraph"/>
         <w:numPr>
           <w:ilvl w:val="0"/>
-          <w:numId w:val="2"/>
+          <w:numId w:val="4"/>
         </w:numPr>
         <w:rPr>
           <w:rFonts w:ascii="Times New Roman" w:hAnsi="Times New Roman" w:cs="Times New Roman"/>
           <w:sz w:val="28"/>
           <w:szCs w:val="28"/>
-        </w:rPr>
-      </w:pPr>
-      <w:r>
-        <w:rPr>
-          <w:rFonts w:ascii="Times New Roman" w:hAnsi="Times New Roman" w:cs="Times New Roman"/>
-          <w:sz w:val="28"/>
-          <w:szCs w:val="28"/>
-        </w:rPr>
-        <w:t>Người quản lý (cùng nhân viên trong kho) kiểm tra và lưu thông tin mỗi mặt hàng vào trong hệ thống. Nếu trong quá trình lưu kho có sản phẩm nào bị lỗi thì tiến hành gom lại và lập phiếu trả hàng về cho nhà cung cấp.</w:t>
-      </w:r>
-    </w:p>
-    <w:p>
-      <w:pPr>
-        <w:pStyle w:val="Heading2"/>
-        <w:jc w:val="left"/>
-        <w:rPr>
-          <w:rFonts w:ascii="Times New Roman" w:hAnsi="Times New Roman" w:cs="Times New Roman"/>
-          <w:sz w:val="28"/>
-          <w:szCs w:val="28"/>
-        </w:rPr>
-      </w:pPr>
-      <w:bookmarkStart w:id="6" w:name="_Toc117973181"/>
-      <w:r>
-        <w:rPr>
-          <w:rFonts w:ascii="Times New Roman" w:hAnsi="Times New Roman" w:cs="Times New Roman"/>
-          <w:sz w:val="28"/>
-          <w:szCs w:val="28"/>
-          <w:lang w:val="en-US"/>
-        </w:rPr>
-        <w:t xml:space="preserve"> </w:t>
-      </w:r>
-      <w:bookmarkStart w:id="7" w:name="_Toc118058757"/>
-      <w:r>
-        <w:rPr>
-          <w:rFonts w:ascii="Times New Roman" w:hAnsi="Times New Roman" w:cs="Times New Roman"/>
-          <w:sz w:val="28"/>
-          <w:szCs w:val="28"/>
-          <w:lang w:val="en-US"/>
-        </w:rPr>
-        <w:t xml:space="preserve">3 </w:t>
-      </w:r>
-      <w:r>
-        <w:rPr>
-          <w:rFonts w:ascii="Times New Roman" w:hAnsi="Times New Roman" w:cs="Times New Roman"/>
-          <w:sz w:val="28"/>
-          <w:szCs w:val="28"/>
-        </w:rPr>
-        <w:t>Quy trình xuất kho:</w:t>
-      </w:r>
-      <w:bookmarkEnd w:id="6"/>
-      <w:bookmarkEnd w:id="7"/>
+          <w:lang w:val="en-US"/>
+        </w:rPr>
+      </w:pPr>
+      <w:r>
+        <w:rPr>
+          <w:rFonts w:ascii="Times New Roman" w:hAnsi="Times New Roman" w:cs="Times New Roman"/>
+          <w:sz w:val="28"/>
+          <w:szCs w:val="28"/>
+          <w:lang w:val="en-US"/>
+        </w:rPr>
+        <w:t>Các mặt hàng trong kho được sắp xếp theo quy tắc FIFO (first in – first out)</w:t>
+      </w:r>
     </w:p>
     <w:p>
       <w:pPr>
         <w:pStyle w:val="ListParagraph"/>
         <w:numPr>
           <w:ilvl w:val="0"/>
-          <w:numId w:val="2"/>
+          <w:numId w:val="3"/>
         </w:numPr>
         <w:rPr>
           <w:rFonts w:ascii="Times New Roman" w:hAnsi="Times New Roman" w:cs="Times New Roman"/>
           <w:sz w:val="28"/>
           <w:szCs w:val="28"/>
-        </w:rPr>
-      </w:pPr>
-      <w:r>
-        <w:rPr>
-          <w:rFonts w:ascii="Times New Roman" w:hAnsi="Times New Roman" w:cs="Times New Roman"/>
-          <w:sz w:val="28"/>
-          <w:szCs w:val="28"/>
-        </w:rPr>
-        <w:t xml:space="preserve">Người quản lý nhận yêu cầu xuất một số mặt hàng -&gt; kiểm tra thông tin trong kho có sản phẩm đó hay không, nếu có thì tiến hành lấy hàng và </w:t>
-      </w:r>
-      <w:r>
-        <w:rPr>
-          <w:rFonts w:ascii="Times New Roman" w:hAnsi="Times New Roman" w:cs="Times New Roman"/>
-          <w:color w:val="FF0000"/>
-          <w:sz w:val="28"/>
-          <w:szCs w:val="28"/>
-        </w:rPr>
-        <w:t>lập phiếu nhập hàng</w:t>
-      </w:r>
-      <w:r>
-        <w:rPr>
-          <w:rFonts w:ascii="Times New Roman" w:hAnsi="Times New Roman" w:cs="Times New Roman"/>
-          <w:sz w:val="28"/>
-          <w:szCs w:val="28"/>
-        </w:rPr>
-        <w:t xml:space="preserve">, nếu không còn thì có thể tiến hành nhập thêm hàng </w:t>
-      </w:r>
-      <w:r>
-        <w:rPr>
-          <w:rFonts w:ascii="Times New Roman" w:hAnsi="Times New Roman" w:cs="Times New Roman"/>
-          <w:sz w:val="28"/>
-          <w:szCs w:val="28"/>
-        </w:rPr>
-        <w:t xml:space="preserve">  </w:t>
-      </w:r>
-      <w:r>
-        <w:rPr>
-          <w:rFonts w:ascii="Times New Roman" w:hAnsi="Times New Roman" w:cs="Times New Roman"/>
-          <w:sz w:val="28"/>
-          <w:szCs w:val="28"/>
-        </w:rPr>
-        <w:t>hoặc bỏ qua, thông báo hết hàng trong kho.</w:t>
-      </w:r>
-    </w:p>
-    <w:p>
-      <w:pPr>
-        <w:pStyle w:val="Heading2"/>
-        <w:jc w:val="left"/>
-        <w:rPr>
-          <w:rFonts w:ascii="Times New Roman" w:hAnsi="Times New Roman" w:cs="Times New Roman"/>
-          <w:sz w:val="28"/>
-          <w:szCs w:val="28"/>
-        </w:rPr>
-      </w:pPr>
-      <w:bookmarkStart w:id="8" w:name="_Toc117973182"/>
-      <w:bookmarkStart w:id="9" w:name="_Toc118058758"/>
-      <w:r>
-        <w:rPr>
-          <w:rFonts w:ascii="Times New Roman" w:hAnsi="Times New Roman" w:cs="Times New Roman"/>
-          <w:sz w:val="28"/>
-          <w:szCs w:val="28"/>
-          <w:lang w:val="en-US"/>
-        </w:rPr>
-        <w:t xml:space="preserve">4 </w:t>
-      </w:r>
-      <w:r>
-        <w:rPr>
-          <w:rFonts w:ascii="Times New Roman" w:hAnsi="Times New Roman" w:cs="Times New Roman"/>
-          <w:sz w:val="28"/>
-          <w:szCs w:val="28"/>
-        </w:rPr>
-        <w:t>Quy trình kiểm kho:</w:t>
-      </w:r>
-      <w:bookmarkEnd w:id="8"/>
-      <w:bookmarkEnd w:id="9"/>
+          <w:lang w:val="en-US"/>
+        </w:rPr>
+      </w:pPr>
+      <w:r>
+        <w:rPr>
+          <w:rFonts w:ascii="Times New Roman" w:hAnsi="Times New Roman" w:cs="Times New Roman"/>
+          <w:sz w:val="28"/>
+          <w:szCs w:val="28"/>
+          <w:lang w:val="en-US"/>
+        </w:rPr>
+        <w:t>Về các sản phẩm trong kho:</w:t>
+      </w:r>
     </w:p>
     <w:p>
       <w:pPr>
         <w:pStyle w:val="ListParagraph"/>
         <w:numPr>
           <w:ilvl w:val="0"/>
-          <w:numId w:val="2"/>
+          <w:numId w:val="4"/>
         </w:numPr>
         <w:rPr>
           <w:rFonts w:ascii="Times New Roman" w:hAnsi="Times New Roman" w:cs="Times New Roman"/>
           <w:sz w:val="28"/>
           <w:szCs w:val="28"/>
-        </w:rPr>
-      </w:pPr>
-      <w:r>
-        <w:rPr>
-          <w:rFonts w:ascii="Times New Roman" w:hAnsi="Times New Roman" w:cs="Times New Roman"/>
-          <w:sz w:val="28"/>
-          <w:szCs w:val="28"/>
-        </w:rPr>
-        <w:t>Mỗi cuối tháng hoặc cần kiểm soát số lượng hàng còn lại trong kho thì người quản lý tiến hành kiểm kho hàng. Dựa theo tiêu chí của doanh nghiệp về việc đảm bảo chất lượng sản phẩm, người quản lý kiểm định mỗi loại hàng hóa theo tiêu chí đó. Nếu không đảm bảo chất lượng (hết hạn, méo, móp, lỗi…) thì tiến hành tách những sản phẩm đó ra và báo cáo lên cấp trên yêu cầu loại bỏ các món hàng không đạt tiêu chuẩn (phần này là hay lỗ đây này)</w:t>
+          <w:lang w:val="en-US"/>
+        </w:rPr>
+      </w:pPr>
+      <w:r>
+        <w:rPr>
+          <w:rFonts w:ascii="Times New Roman" w:hAnsi="Times New Roman" w:cs="Times New Roman"/>
+          <w:sz w:val="28"/>
+          <w:szCs w:val="28"/>
+          <w:lang w:val="en-US"/>
+        </w:rPr>
+        <w:t>Mỗi sản phẩm có một mã sản phẩm (mã vạch)</w:t>
       </w:r>
     </w:p>
     <w:p>
@@ -2266,88 +2189,632 @@
         <w:pStyle w:val="ListParagraph"/>
         <w:numPr>
           <w:ilvl w:val="0"/>
-          <w:numId w:val="2"/>
+          <w:numId w:val="4"/>
         </w:numPr>
         <w:rPr>
           <w:rFonts w:ascii="Times New Roman" w:hAnsi="Times New Roman" w:cs="Times New Roman"/>
           <w:sz w:val="28"/>
           <w:szCs w:val="28"/>
-        </w:rPr>
-      </w:pPr>
-      <w:r>
-        <w:rPr>
-          <w:rFonts w:ascii="Times New Roman" w:hAnsi="Times New Roman" w:cs="Times New Roman"/>
-          <w:sz w:val="28"/>
-          <w:szCs w:val="28"/>
-        </w:rPr>
-        <w:t>Lập báo cáo các sản phẩm tồn kho, phiếu dự kiến (gợi ý) các món hàng cần nhập thêm vào kho hàng lên cấp trên…</w:t>
-      </w:r>
-    </w:p>
-    <w:p>
-      <w:pPr>
-        <w:ind w:left="360"/>
-        <w:rPr>
-          <w:rFonts w:ascii="Times New Roman" w:hAnsi="Times New Roman" w:cs="Times New Roman"/>
-          <w:sz w:val="28"/>
-          <w:szCs w:val="28"/>
-        </w:rPr>
-      </w:pPr>
-    </w:p>
-    <w:p>
-      <w:pPr>
-        <w:rPr>
-          <w:rFonts w:ascii="Times New Roman" w:hAnsi="Times New Roman" w:cs="Times New Roman"/>
-          <w:noProof/>
-        </w:rPr>
-      </w:pPr>
-    </w:p>
-    <w:p>
-      <w:pPr>
-        <w:rPr>
-          <w:rFonts w:ascii="Times New Roman" w:hAnsi="Times New Roman" w:cs="Times New Roman"/>
-          <w:noProof/>
-        </w:rPr>
-      </w:pPr>
-    </w:p>
-    <w:p>
-      <w:pPr>
-        <w:rPr>
-          <w:rFonts w:ascii="Times New Roman" w:hAnsi="Times New Roman" w:cs="Times New Roman"/>
-          <w:noProof/>
-        </w:rPr>
-      </w:pPr>
-    </w:p>
-    <w:p>
-      <w:pPr>
-        <w:rPr>
-          <w:rFonts w:ascii="Times New Roman" w:hAnsi="Times New Roman" w:cs="Times New Roman"/>
-          <w:noProof/>
-        </w:rPr>
-      </w:pPr>
-    </w:p>
-    <w:p>
-      <w:pPr>
-        <w:rPr>
-          <w:rFonts w:ascii="Times New Roman" w:hAnsi="Times New Roman" w:cs="Times New Roman"/>
-          <w:noProof/>
-        </w:rPr>
-      </w:pPr>
-    </w:p>
-    <w:p>
-      <w:pPr>
-        <w:rPr>
-          <w:rFonts w:ascii="Times New Roman" w:hAnsi="Times New Roman" w:cs="Times New Roman"/>
-          <w:noProof/>
-        </w:rPr>
-      </w:pPr>
-    </w:p>
-    <w:p>
-      <w:pPr>
-        <w:rPr>
-          <w:rFonts w:ascii="Times New Roman" w:hAnsi="Times New Roman" w:cs="Times New Roman"/>
-          <w:noProof/>
-        </w:rPr>
-      </w:pPr>
+          <w:lang w:val="en-US"/>
+        </w:rPr>
+      </w:pPr>
+      <w:r>
+        <w:rPr>
+          <w:rFonts w:ascii="Times New Roman" w:hAnsi="Times New Roman" w:cs="Times New Roman"/>
+          <w:sz w:val="28"/>
+          <w:szCs w:val="28"/>
+          <w:lang w:val="en-US"/>
+        </w:rPr>
+        <w:t>Vị trí của nó trong kho</w:t>
+      </w:r>
+    </w:p>
+    <w:p>
+      <w:pPr>
+        <w:pStyle w:val="ListParagraph"/>
+        <w:numPr>
+          <w:ilvl w:val="0"/>
+          <w:numId w:val="4"/>
+        </w:numPr>
+        <w:rPr>
+          <w:rFonts w:ascii="Times New Roman" w:hAnsi="Times New Roman" w:cs="Times New Roman"/>
+          <w:sz w:val="28"/>
+          <w:szCs w:val="28"/>
+          <w:lang w:val="en-US"/>
+        </w:rPr>
+      </w:pPr>
+      <w:r>
+        <w:rPr>
+          <w:rFonts w:ascii="Times New Roman" w:hAnsi="Times New Roman" w:cs="Times New Roman"/>
+          <w:sz w:val="28"/>
+          <w:szCs w:val="28"/>
+          <w:lang w:val="en-US"/>
+        </w:rPr>
+        <w:t>Số lượng còn lại, số lượng có thể bán thực tế ( số lượng có thể bán &lt;= số lượng còn lại trong kho)</w:t>
+      </w:r>
+    </w:p>
+    <w:p>
+      <w:pPr>
+        <w:pStyle w:val="ListParagraph"/>
+        <w:numPr>
+          <w:ilvl w:val="0"/>
+          <w:numId w:val="4"/>
+        </w:numPr>
+        <w:rPr>
+          <w:rFonts w:ascii="Times New Roman" w:hAnsi="Times New Roman" w:cs="Times New Roman"/>
+          <w:sz w:val="28"/>
+          <w:szCs w:val="28"/>
+          <w:lang w:val="en-US"/>
+        </w:rPr>
+      </w:pPr>
+      <w:r>
+        <w:rPr>
+          <w:rFonts w:ascii="Times New Roman" w:hAnsi="Times New Roman" w:cs="Times New Roman"/>
+          <w:sz w:val="28"/>
+          <w:szCs w:val="28"/>
+          <w:lang w:val="en-US"/>
+        </w:rPr>
+        <w:t>Ngày sản xuất, hạn sử dụng</w:t>
+      </w:r>
+    </w:p>
+    <w:p>
+      <w:pPr>
+        <w:pStyle w:val="ListParagraph"/>
+        <w:numPr>
+          <w:ilvl w:val="0"/>
+          <w:numId w:val="4"/>
+        </w:numPr>
+        <w:rPr>
+          <w:rFonts w:ascii="Times New Roman" w:hAnsi="Times New Roman" w:cs="Times New Roman"/>
+          <w:sz w:val="28"/>
+          <w:szCs w:val="28"/>
+          <w:lang w:val="en-US"/>
+        </w:rPr>
+      </w:pPr>
+      <w:r>
+        <w:rPr>
+          <w:rFonts w:ascii="Times New Roman" w:hAnsi="Times New Roman" w:cs="Times New Roman"/>
+          <w:sz w:val="28"/>
+          <w:szCs w:val="28"/>
+          <w:lang w:val="en-US"/>
+        </w:rPr>
+        <w:t>Giá nhập, giá bán</w:t>
+      </w:r>
+    </w:p>
+    <w:p>
+      <w:pPr>
+        <w:pStyle w:val="ListParagraph"/>
+        <w:numPr>
+          <w:ilvl w:val="0"/>
+          <w:numId w:val="3"/>
+        </w:numPr>
+        <w:rPr>
+          <w:rFonts w:ascii="Times New Roman" w:hAnsi="Times New Roman" w:cs="Times New Roman"/>
+          <w:sz w:val="28"/>
+          <w:szCs w:val="28"/>
+          <w:lang w:val="en-US"/>
+        </w:rPr>
+      </w:pPr>
+      <w:r>
+        <w:rPr>
+          <w:rFonts w:ascii="Times New Roman" w:hAnsi="Times New Roman" w:cs="Times New Roman"/>
+          <w:sz w:val="28"/>
+          <w:szCs w:val="28"/>
+          <w:lang w:val="en-US"/>
+        </w:rPr>
+        <w:t>Các loại phiếu</w:t>
+      </w:r>
+    </w:p>
+    <w:p>
+      <w:pPr>
+        <w:pStyle w:val="ListParagraph"/>
+        <w:numPr>
+          <w:ilvl w:val="0"/>
+          <w:numId w:val="4"/>
+        </w:numPr>
+        <w:rPr>
+          <w:rFonts w:ascii="Times New Roman" w:hAnsi="Times New Roman" w:cs="Times New Roman"/>
+          <w:sz w:val="28"/>
+          <w:szCs w:val="28"/>
+          <w:lang w:val="en-US"/>
+        </w:rPr>
+      </w:pPr>
+      <w:r>
+        <w:rPr>
+          <w:rFonts w:ascii="Times New Roman" w:hAnsi="Times New Roman" w:cs="Times New Roman"/>
+          <w:sz w:val="28"/>
+          <w:szCs w:val="28"/>
+          <w:lang w:val="en-US"/>
+        </w:rPr>
+        <w:t>Mã phiếu</w:t>
+      </w:r>
+    </w:p>
+    <w:p>
+      <w:pPr>
+        <w:pStyle w:val="ListParagraph"/>
+        <w:numPr>
+          <w:ilvl w:val="0"/>
+          <w:numId w:val="4"/>
+        </w:numPr>
+        <w:rPr>
+          <w:rFonts w:ascii="Times New Roman" w:hAnsi="Times New Roman" w:cs="Times New Roman"/>
+          <w:sz w:val="28"/>
+          <w:szCs w:val="28"/>
+          <w:lang w:val="en-US"/>
+        </w:rPr>
+      </w:pPr>
+      <w:r>
+        <w:rPr>
+          <w:rFonts w:ascii="Times New Roman" w:hAnsi="Times New Roman" w:cs="Times New Roman"/>
+          <w:sz w:val="28"/>
+          <w:szCs w:val="28"/>
+          <w:lang w:val="en-US"/>
+        </w:rPr>
+        <w:t>Ngày lập phiếu</w:t>
+      </w:r>
+    </w:p>
+    <w:p>
+      <w:pPr>
+        <w:pStyle w:val="ListParagraph"/>
+        <w:numPr>
+          <w:ilvl w:val="0"/>
+          <w:numId w:val="4"/>
+        </w:numPr>
+        <w:rPr>
+          <w:rFonts w:ascii="Times New Roman" w:hAnsi="Times New Roman" w:cs="Times New Roman"/>
+          <w:sz w:val="28"/>
+          <w:szCs w:val="28"/>
+          <w:lang w:val="en-US"/>
+        </w:rPr>
+      </w:pPr>
+      <w:r>
+        <w:rPr>
+          <w:rFonts w:ascii="Times New Roman" w:hAnsi="Times New Roman" w:cs="Times New Roman"/>
+          <w:sz w:val="28"/>
+          <w:szCs w:val="28"/>
+          <w:lang w:val="en-US"/>
+        </w:rPr>
+        <w:t>Danh sách số lượng mặt hàng</w:t>
+      </w:r>
+    </w:p>
+    <w:p>
+      <w:pPr>
+        <w:pStyle w:val="ListParagraph"/>
+        <w:numPr>
+          <w:ilvl w:val="0"/>
+          <w:numId w:val="4"/>
+        </w:numPr>
+        <w:rPr>
+          <w:rFonts w:ascii="Times New Roman" w:hAnsi="Times New Roman" w:cs="Times New Roman"/>
+          <w:sz w:val="28"/>
+          <w:szCs w:val="28"/>
+          <w:lang w:val="en-US"/>
+        </w:rPr>
+      </w:pPr>
+      <w:r>
+        <w:rPr>
+          <w:rFonts w:ascii="Times New Roman" w:hAnsi="Times New Roman" w:cs="Times New Roman"/>
+          <w:sz w:val="28"/>
+          <w:szCs w:val="28"/>
+          <w:lang w:val="en-US"/>
+        </w:rPr>
+        <w:t>Tổng giá trị các mặt hàng (giá tiền)</w:t>
+      </w:r>
+    </w:p>
+    <w:p>
+      <w:pPr>
+        <w:ind w:left="720"/>
+        <w:rPr>
+          <w:rFonts w:ascii="Times New Roman" w:hAnsi="Times New Roman" w:cs="Times New Roman"/>
+          <w:sz w:val="28"/>
+          <w:szCs w:val="28"/>
+          <w:lang w:val="en-US"/>
+        </w:rPr>
+      </w:pPr>
+      <w:r>
+        <w:rPr>
+          <w:rFonts w:ascii="Times New Roman" w:hAnsi="Times New Roman" w:cs="Times New Roman"/>
+          <w:sz w:val="28"/>
+          <w:szCs w:val="28"/>
+          <w:lang w:val="en-US"/>
+        </w:rPr>
+        <w:t xml:space="preserve">Có </w:t>
+      </w:r>
+      <w:r>
+        <w:rPr>
+          <w:rFonts w:ascii="Times New Roman" w:hAnsi="Times New Roman" w:cs="Times New Roman"/>
+          <w:sz w:val="28"/>
+          <w:szCs w:val="28"/>
+          <w:lang w:val="en-US"/>
+        </w:rPr>
+        <w:t>3</w:t>
+      </w:r>
+      <w:r>
+        <w:rPr>
+          <w:rFonts w:ascii="Times New Roman" w:hAnsi="Times New Roman" w:cs="Times New Roman"/>
+          <w:sz w:val="28"/>
+          <w:szCs w:val="28"/>
+          <w:lang w:val="en-US"/>
+        </w:rPr>
+        <w:t xml:space="preserve"> loại phiếu</w:t>
+      </w:r>
+    </w:p>
+    <w:p>
+      <w:pPr>
+        <w:pStyle w:val="ListParagraph"/>
+        <w:numPr>
+          <w:ilvl w:val="0"/>
+          <w:numId w:val="5"/>
+        </w:numPr>
+        <w:rPr>
+          <w:rFonts w:ascii="Times New Roman" w:hAnsi="Times New Roman" w:cs="Times New Roman"/>
+          <w:sz w:val="28"/>
+          <w:szCs w:val="28"/>
+          <w:lang w:val="en-US"/>
+        </w:rPr>
+      </w:pPr>
+      <w:r>
+        <w:rPr>
+          <w:rFonts w:ascii="Times New Roman" w:hAnsi="Times New Roman" w:cs="Times New Roman"/>
+          <w:sz w:val="28"/>
+          <w:szCs w:val="28"/>
+          <w:lang w:val="en-US"/>
+        </w:rPr>
+        <w:t>Phiếu nhập:</w:t>
+      </w:r>
+    </w:p>
+    <w:p>
+      <w:pPr>
+        <w:ind w:left="720" w:firstLine="360"/>
+        <w:rPr>
+          <w:rFonts w:ascii="Times New Roman" w:hAnsi="Times New Roman" w:cs="Times New Roman"/>
+          <w:sz w:val="28"/>
+          <w:szCs w:val="28"/>
+          <w:lang w:val="en-US"/>
+        </w:rPr>
+      </w:pPr>
+      <w:r>
+        <w:rPr>
+          <w:rFonts w:ascii="Times New Roman" w:hAnsi="Times New Roman" w:cs="Times New Roman"/>
+          <w:sz w:val="28"/>
+          <w:szCs w:val="28"/>
+          <w:lang w:val="en-US"/>
+        </w:rPr>
+        <w:t>+ Mã nhà cung cấp</w:t>
+      </w:r>
+    </w:p>
+    <w:p>
+      <w:pPr>
+        <w:pStyle w:val="ListParagraph"/>
+        <w:numPr>
+          <w:ilvl w:val="0"/>
+          <w:numId w:val="5"/>
+        </w:numPr>
+        <w:rPr>
+          <w:rFonts w:ascii="Times New Roman" w:hAnsi="Times New Roman" w:cs="Times New Roman"/>
+          <w:sz w:val="28"/>
+          <w:szCs w:val="28"/>
+          <w:lang w:val="en-US"/>
+        </w:rPr>
+      </w:pPr>
+      <w:r>
+        <w:rPr>
+          <w:rFonts w:ascii="Times New Roman" w:hAnsi="Times New Roman" w:cs="Times New Roman"/>
+          <w:sz w:val="28"/>
+          <w:szCs w:val="28"/>
+          <w:lang w:val="en-US"/>
+        </w:rPr>
+        <w:t>Phiếu xuất</w:t>
+      </w:r>
+    </w:p>
+    <w:p>
+      <w:pPr>
+        <w:pStyle w:val="ListParagraph"/>
+        <w:numPr>
+          <w:ilvl w:val="0"/>
+          <w:numId w:val="5"/>
+        </w:numPr>
+        <w:rPr>
+          <w:rFonts w:ascii="Times New Roman" w:hAnsi="Times New Roman" w:cs="Times New Roman"/>
+          <w:sz w:val="28"/>
+          <w:szCs w:val="28"/>
+          <w:lang w:val="en-US"/>
+        </w:rPr>
+      </w:pPr>
+      <w:r>
+        <w:rPr>
+          <w:rFonts w:ascii="Times New Roman" w:hAnsi="Times New Roman" w:cs="Times New Roman"/>
+          <w:sz w:val="28"/>
+          <w:szCs w:val="28"/>
+          <w:lang w:val="en-US"/>
+        </w:rPr>
+        <w:t>Phiếu trả hàng</w:t>
+      </w:r>
+    </w:p>
+    <w:p>
+      <w:pPr>
+        <w:pStyle w:val="ListParagraph"/>
+        <w:ind w:left="1080"/>
+        <w:rPr>
+          <w:rFonts w:ascii="Times New Roman" w:hAnsi="Times New Roman" w:cs="Times New Roman"/>
+          <w:sz w:val="28"/>
+          <w:szCs w:val="28"/>
+          <w:lang w:val="en-US"/>
+        </w:rPr>
+      </w:pPr>
+      <w:r>
+        <w:rPr>
+          <w:rFonts w:ascii="Times New Roman" w:hAnsi="Times New Roman" w:cs="Times New Roman"/>
+          <w:sz w:val="28"/>
+          <w:szCs w:val="28"/>
+          <w:lang w:val="en-US"/>
+        </w:rPr>
+        <w:t>+ Lý do trả</w:t>
+      </w:r>
+    </w:p>
+    <w:p>
+      <w:pPr>
+        <w:pStyle w:val="ListParagraph"/>
+        <w:ind w:left="1080"/>
+        <w:rPr>
+          <w:rFonts w:ascii="Times New Roman" w:hAnsi="Times New Roman" w:cs="Times New Roman"/>
+          <w:sz w:val="28"/>
+          <w:szCs w:val="28"/>
+          <w:lang w:val="en-US"/>
+        </w:rPr>
+      </w:pPr>
+      <w:r>
+        <w:rPr>
+          <w:rFonts w:ascii="Times New Roman" w:hAnsi="Times New Roman" w:cs="Times New Roman"/>
+          <w:sz w:val="28"/>
+          <w:szCs w:val="28"/>
+          <w:lang w:val="en-US"/>
+        </w:rPr>
+        <w:t>+ Trạng thái (Được chấp nhận / không được chấp nhận)</w:t>
+      </w:r>
+    </w:p>
+    <w:p>
+      <w:pPr>
+        <w:pStyle w:val="ListParagraph"/>
+        <w:numPr>
+          <w:ilvl w:val="0"/>
+          <w:numId w:val="3"/>
+        </w:numPr>
+        <w:rPr>
+          <w:rFonts w:ascii="Times New Roman" w:hAnsi="Times New Roman" w:cs="Times New Roman"/>
+          <w:sz w:val="28"/>
+          <w:szCs w:val="28"/>
+          <w:lang w:val="en-US"/>
+        </w:rPr>
+      </w:pPr>
+      <w:r>
+        <w:rPr>
+          <w:rFonts w:ascii="Times New Roman" w:hAnsi="Times New Roman" w:cs="Times New Roman"/>
+          <w:sz w:val="28"/>
+          <w:szCs w:val="28"/>
+          <w:lang w:val="en-US"/>
+        </w:rPr>
+        <w:t>Nhà cung cấp sản phẩm</w:t>
+      </w:r>
+    </w:p>
+    <w:p>
+      <w:pPr>
+        <w:pStyle w:val="ListParagraph"/>
+        <w:numPr>
+          <w:ilvl w:val="0"/>
+          <w:numId w:val="4"/>
+        </w:numPr>
+        <w:rPr>
+          <w:rFonts w:ascii="Times New Roman" w:hAnsi="Times New Roman" w:cs="Times New Roman"/>
+          <w:sz w:val="28"/>
+          <w:szCs w:val="28"/>
+          <w:lang w:val="en-US"/>
+        </w:rPr>
+      </w:pPr>
+      <w:r>
+        <w:rPr>
+          <w:rFonts w:ascii="Times New Roman" w:hAnsi="Times New Roman" w:cs="Times New Roman"/>
+          <w:sz w:val="28"/>
+          <w:szCs w:val="28"/>
+          <w:lang w:val="en-US"/>
+        </w:rPr>
+        <w:t>Mã nhà cung cấp</w:t>
+      </w:r>
+    </w:p>
+    <w:p>
+      <w:pPr>
+        <w:pStyle w:val="ListParagraph"/>
+        <w:numPr>
+          <w:ilvl w:val="0"/>
+          <w:numId w:val="4"/>
+        </w:numPr>
+        <w:rPr>
+          <w:rFonts w:ascii="Times New Roman" w:hAnsi="Times New Roman" w:cs="Times New Roman"/>
+          <w:sz w:val="28"/>
+          <w:szCs w:val="28"/>
+          <w:lang w:val="en-US"/>
+        </w:rPr>
+      </w:pPr>
+      <w:r>
+        <w:rPr>
+          <w:rFonts w:ascii="Times New Roman" w:hAnsi="Times New Roman" w:cs="Times New Roman"/>
+          <w:sz w:val="28"/>
+          <w:szCs w:val="28"/>
+          <w:lang w:val="en-US"/>
+        </w:rPr>
+        <w:t>Tên nhà cung cấp</w:t>
+      </w:r>
+    </w:p>
+    <w:p>
+      <w:pPr>
+        <w:pStyle w:val="ListParagraph"/>
+        <w:numPr>
+          <w:ilvl w:val="0"/>
+          <w:numId w:val="4"/>
+        </w:numPr>
+        <w:rPr>
+          <w:rFonts w:ascii="Times New Roman" w:hAnsi="Times New Roman" w:cs="Times New Roman"/>
+          <w:sz w:val="28"/>
+          <w:szCs w:val="28"/>
+          <w:lang w:val="en-US"/>
+        </w:rPr>
+      </w:pPr>
+      <w:r>
+        <w:rPr>
+          <w:rFonts w:ascii="Times New Roman" w:hAnsi="Times New Roman" w:cs="Times New Roman"/>
+          <w:sz w:val="28"/>
+          <w:szCs w:val="28"/>
+          <w:lang w:val="en-US"/>
+        </w:rPr>
+        <w:t>Địa chỉ</w:t>
+      </w:r>
+    </w:p>
+    <w:p>
+      <w:pPr>
+        <w:pStyle w:val="ListParagraph"/>
+        <w:numPr>
+          <w:ilvl w:val="0"/>
+          <w:numId w:val="4"/>
+        </w:numPr>
+        <w:rPr>
+          <w:rFonts w:ascii="Times New Roman" w:hAnsi="Times New Roman" w:cs="Times New Roman"/>
+          <w:sz w:val="28"/>
+          <w:szCs w:val="28"/>
+          <w:lang w:val="en-US"/>
+        </w:rPr>
+      </w:pPr>
+      <w:r>
+        <w:rPr>
+          <w:rFonts w:ascii="Times New Roman" w:hAnsi="Times New Roman" w:cs="Times New Roman"/>
+          <w:sz w:val="28"/>
+          <w:szCs w:val="28"/>
+          <w:lang w:val="en-US"/>
+        </w:rPr>
+        <w:t>Tên người đại diện</w:t>
+      </w:r>
+    </w:p>
+    <w:p>
+      <w:pPr>
+        <w:pStyle w:val="ListParagraph"/>
+        <w:numPr>
+          <w:ilvl w:val="0"/>
+          <w:numId w:val="4"/>
+        </w:numPr>
+        <w:rPr>
+          <w:rFonts w:ascii="Times New Roman" w:hAnsi="Times New Roman" w:cs="Times New Roman"/>
+          <w:sz w:val="28"/>
+          <w:szCs w:val="28"/>
+          <w:lang w:val="en-US"/>
+        </w:rPr>
+      </w:pPr>
+      <w:r>
+        <w:rPr>
+          <w:rFonts w:ascii="Times New Roman" w:hAnsi="Times New Roman" w:cs="Times New Roman"/>
+          <w:sz w:val="28"/>
+          <w:szCs w:val="28"/>
+          <w:lang w:val="en-US"/>
+        </w:rPr>
+        <w:lastRenderedPageBreak/>
+        <w:t>Đường dây nóng</w:t>
+      </w:r>
+    </w:p>
+    <w:p>
+      <w:pPr>
+        <w:pStyle w:val="ListParagraph"/>
+        <w:numPr>
+          <w:ilvl w:val="0"/>
+          <w:numId w:val="3"/>
+        </w:numPr>
+        <w:rPr>
+          <w:rFonts w:ascii="Times New Roman" w:hAnsi="Times New Roman" w:cs="Times New Roman"/>
+          <w:sz w:val="28"/>
+          <w:szCs w:val="28"/>
+          <w:lang w:val="en-US"/>
+        </w:rPr>
+      </w:pPr>
+      <w:r>
+        <w:rPr>
+          <w:rFonts w:ascii="Times New Roman" w:hAnsi="Times New Roman" w:cs="Times New Roman"/>
+          <w:sz w:val="28"/>
+          <w:szCs w:val="28"/>
+          <w:lang w:val="en-US"/>
+        </w:rPr>
+        <w:t>Báo cáo</w:t>
+      </w:r>
+    </w:p>
+    <w:p>
+      <w:pPr>
+        <w:pStyle w:val="ListParagraph"/>
+        <w:numPr>
+          <w:ilvl w:val="0"/>
+          <w:numId w:val="4"/>
+        </w:numPr>
+        <w:rPr>
+          <w:rFonts w:ascii="Times New Roman" w:hAnsi="Times New Roman" w:cs="Times New Roman"/>
+          <w:sz w:val="28"/>
+          <w:szCs w:val="28"/>
+          <w:lang w:val="en-US"/>
+        </w:rPr>
+      </w:pPr>
+      <w:r>
+        <w:rPr>
+          <w:rFonts w:ascii="Times New Roman" w:hAnsi="Times New Roman" w:cs="Times New Roman"/>
+          <w:sz w:val="28"/>
+          <w:szCs w:val="28"/>
+          <w:lang w:val="en-US"/>
+        </w:rPr>
+        <w:t>Mã báo cáo</w:t>
+      </w:r>
+    </w:p>
+    <w:p>
+      <w:pPr>
+        <w:pStyle w:val="ListParagraph"/>
+        <w:numPr>
+          <w:ilvl w:val="0"/>
+          <w:numId w:val="4"/>
+        </w:numPr>
+        <w:rPr>
+          <w:rFonts w:ascii="Times New Roman" w:hAnsi="Times New Roman" w:cs="Times New Roman"/>
+          <w:sz w:val="28"/>
+          <w:szCs w:val="28"/>
+          <w:lang w:val="en-US"/>
+        </w:rPr>
+      </w:pPr>
+      <w:r>
+        <w:rPr>
+          <w:rFonts w:ascii="Times New Roman" w:hAnsi="Times New Roman" w:cs="Times New Roman"/>
+          <w:sz w:val="28"/>
+          <w:szCs w:val="28"/>
+          <w:lang w:val="en-US"/>
+        </w:rPr>
+        <w:t>Ngày giờ lập báo cáo</w:t>
+      </w:r>
+    </w:p>
+    <w:p>
+      <w:pPr>
+        <w:pStyle w:val="ListParagraph"/>
+        <w:numPr>
+          <w:ilvl w:val="0"/>
+          <w:numId w:val="4"/>
+        </w:numPr>
+        <w:rPr>
+          <w:lang w:val="en-US"/>
+        </w:rPr>
+      </w:pPr>
+      <w:r>
+        <w:rPr>
+          <w:rFonts w:ascii="Times New Roman" w:hAnsi="Times New Roman" w:cs="Times New Roman"/>
+          <w:sz w:val="28"/>
+          <w:szCs w:val="28"/>
+          <w:lang w:val="en-US"/>
+        </w:rPr>
+        <w:t>Loại báo báo (báo cáo thống kê hàng tháng, báo cáo hàng tồn, …)</w:t>
+      </w:r>
+      <w:r>
+        <w:rPr>
+          <w:lang w:val="en-US"/>
+        </w:rPr>
+        <w:br w:type="page"/>
+      </w:r>
     </w:p>
     <w:p>
       <w:pPr>
@@ -2361,15 +2828,510 @@
           <w:rFonts w:ascii="Times New Roman" w:hAnsi="Times New Roman" w:cs="Times New Roman"/>
           <w:b/>
           <w:bCs/>
-          <w:noProof/>
           <w:sz w:val="32"/>
           <w:szCs w:val="32"/>
           <w:lang w:val="en-US"/>
         </w:rPr>
       </w:pPr>
-      <w:bookmarkStart w:id="10" w:name="_Toc117973183"/>
-      <w:bookmarkStart w:id="11" w:name="_Toc118058759"/>
-      <w:r>
+      <w:bookmarkStart w:id="2" w:name="_Toc118095813"/>
+      <w:r>
+        <w:rPr>
+          <w:rFonts w:ascii="Times New Roman" w:hAnsi="Times New Roman" w:cs="Times New Roman"/>
+          <w:b/>
+          <w:bCs/>
+          <w:sz w:val="32"/>
+          <w:szCs w:val="32"/>
+          <w:lang w:val="en-US"/>
+        </w:rPr>
+        <w:lastRenderedPageBreak/>
+        <w:t>Mô tả quy trình nghiệp vụ</w:t>
+      </w:r>
+      <w:bookmarkEnd w:id="2"/>
+    </w:p>
+    <w:p>
+      <w:pPr>
+        <w:pStyle w:val="Heading2"/>
+        <w:jc w:val="left"/>
+        <w:rPr>
+          <w:rFonts w:ascii="Times New Roman" w:hAnsi="Times New Roman" w:cs="Times New Roman"/>
+          <w:sz w:val="28"/>
+          <w:szCs w:val="28"/>
+        </w:rPr>
+      </w:pPr>
+      <w:bookmarkStart w:id="3" w:name="_Toc117973179"/>
+      <w:bookmarkStart w:id="4" w:name="_Toc118095814"/>
+      <w:r>
+        <w:rPr>
+          <w:rFonts w:ascii="Times New Roman" w:hAnsi="Times New Roman" w:cs="Times New Roman"/>
+          <w:sz w:val="28"/>
+          <w:szCs w:val="28"/>
+          <w:lang w:val="en-US"/>
+        </w:rPr>
+        <w:t xml:space="preserve">1 </w:t>
+      </w:r>
+      <w:r>
+        <w:rPr>
+          <w:rFonts w:ascii="Times New Roman" w:hAnsi="Times New Roman" w:cs="Times New Roman"/>
+          <w:sz w:val="28"/>
+          <w:szCs w:val="28"/>
+        </w:rPr>
+        <w:t>Quy trình nhập hàng với nhà cung cấp:</w:t>
+      </w:r>
+      <w:bookmarkEnd w:id="3"/>
+      <w:bookmarkEnd w:id="4"/>
+    </w:p>
+    <w:p>
+      <w:pPr>
+        <w:pStyle w:val="ListParagraph"/>
+        <w:numPr>
+          <w:ilvl w:val="0"/>
+          <w:numId w:val="2"/>
+        </w:numPr>
+        <w:rPr>
+          <w:rFonts w:ascii="Times New Roman" w:hAnsi="Times New Roman" w:cs="Times New Roman"/>
+          <w:color w:val="000000" w:themeColor="text1"/>
+          <w:sz w:val="28"/>
+          <w:szCs w:val="28"/>
+        </w:rPr>
+      </w:pPr>
+      <w:r>
+        <w:rPr>
+          <w:rFonts w:ascii="Times New Roman" w:hAnsi="Times New Roman" w:cs="Times New Roman"/>
+          <w:color w:val="000000" w:themeColor="text1"/>
+          <w:sz w:val="28"/>
+          <w:szCs w:val="28"/>
+        </w:rPr>
+        <w:t>Người quản lý gửi danh sách các mặt hàng cần nhập đến nhà cung cấp. Nhà cung cấp nhận được yêu cầu thì giao hàng tới.</w:t>
+      </w:r>
+    </w:p>
+    <w:p>
+      <w:pPr>
+        <w:pStyle w:val="ListParagraph"/>
+        <w:numPr>
+          <w:ilvl w:val="0"/>
+          <w:numId w:val="2"/>
+        </w:numPr>
+        <w:rPr>
+          <w:rFonts w:ascii="Times New Roman" w:hAnsi="Times New Roman" w:cs="Times New Roman"/>
+          <w:color w:val="000000" w:themeColor="text1"/>
+          <w:sz w:val="28"/>
+          <w:szCs w:val="28"/>
+        </w:rPr>
+      </w:pPr>
+      <w:r>
+        <w:rPr>
+          <w:rFonts w:ascii="Times New Roman" w:hAnsi="Times New Roman" w:cs="Times New Roman"/>
+          <w:color w:val="000000" w:themeColor="text1"/>
+          <w:sz w:val="28"/>
+          <w:szCs w:val="28"/>
+        </w:rPr>
+        <w:t>Người quản lý kiểm tra hàng hóa, nếu hàng mang tới đúng với yêu cầu và đảm bảo chất lượng thì lập phiếu nhập hàng.</w:t>
+      </w:r>
+    </w:p>
+    <w:p>
+      <w:pPr>
+        <w:pStyle w:val="ListParagraph"/>
+        <w:numPr>
+          <w:ilvl w:val="0"/>
+          <w:numId w:val="2"/>
+        </w:numPr>
+        <w:rPr>
+          <w:rFonts w:ascii="Times New Roman" w:hAnsi="Times New Roman" w:cs="Times New Roman"/>
+          <w:color w:val="000000" w:themeColor="text1"/>
+          <w:sz w:val="28"/>
+          <w:szCs w:val="28"/>
+        </w:rPr>
+      </w:pPr>
+      <w:r>
+        <w:rPr>
+          <w:rFonts w:ascii="Times New Roman" w:hAnsi="Times New Roman" w:cs="Times New Roman"/>
+          <w:color w:val="000000" w:themeColor="text1"/>
+          <w:sz w:val="28"/>
+          <w:szCs w:val="28"/>
+        </w:rPr>
+        <w:t>Hai bên xác nhận nhập hàng vào phiếu</w:t>
+      </w:r>
+    </w:p>
+    <w:p>
+      <w:pPr>
+        <w:pStyle w:val="Heading2"/>
+        <w:jc w:val="left"/>
+        <w:rPr>
+          <w:rFonts w:ascii="Times New Roman" w:hAnsi="Times New Roman" w:cs="Times New Roman"/>
+          <w:sz w:val="28"/>
+          <w:szCs w:val="28"/>
+        </w:rPr>
+      </w:pPr>
+      <w:bookmarkStart w:id="5" w:name="_Toc117973180"/>
+      <w:r>
+        <w:rPr>
+          <w:rFonts w:ascii="Times New Roman" w:hAnsi="Times New Roman" w:cs="Times New Roman"/>
+          <w:sz w:val="28"/>
+          <w:szCs w:val="28"/>
+        </w:rPr>
+        <w:t xml:space="preserve"> </w:t>
+      </w:r>
+      <w:bookmarkStart w:id="6" w:name="_Toc118095815"/>
+      <w:r>
+        <w:rPr>
+          <w:rFonts w:ascii="Times New Roman" w:hAnsi="Times New Roman" w:cs="Times New Roman"/>
+          <w:sz w:val="28"/>
+          <w:szCs w:val="28"/>
+        </w:rPr>
+        <w:t xml:space="preserve">2 </w:t>
+      </w:r>
+      <w:r>
+        <w:rPr>
+          <w:rFonts w:ascii="Times New Roman" w:hAnsi="Times New Roman" w:cs="Times New Roman"/>
+          <w:sz w:val="28"/>
+          <w:szCs w:val="28"/>
+        </w:rPr>
+        <w:t>Quy trình nhập hàng</w:t>
+      </w:r>
+      <w:r>
+        <w:rPr>
+          <w:rFonts w:ascii="Times New Roman" w:hAnsi="Times New Roman" w:cs="Times New Roman"/>
+          <w:sz w:val="28"/>
+          <w:szCs w:val="28"/>
+          <w:lang w:val="en-US"/>
+        </w:rPr>
+        <w:t xml:space="preserve"> vào kho và lưu </w:t>
+      </w:r>
+      <w:r>
+        <w:rPr>
+          <w:rFonts w:ascii="Times New Roman" w:hAnsi="Times New Roman" w:cs="Times New Roman"/>
+          <w:sz w:val="28"/>
+          <w:szCs w:val="28"/>
+        </w:rPr>
+        <w:t>kho:</w:t>
+      </w:r>
+      <w:bookmarkEnd w:id="5"/>
+      <w:bookmarkEnd w:id="6"/>
+    </w:p>
+    <w:p>
+      <w:pPr>
+        <w:pStyle w:val="ListParagraph"/>
+        <w:numPr>
+          <w:ilvl w:val="0"/>
+          <w:numId w:val="2"/>
+        </w:numPr>
+        <w:rPr>
+          <w:rFonts w:ascii="Times New Roman" w:hAnsi="Times New Roman" w:cs="Times New Roman"/>
+          <w:sz w:val="28"/>
+          <w:szCs w:val="28"/>
+        </w:rPr>
+      </w:pPr>
+      <w:r>
+        <w:rPr>
+          <w:rFonts w:ascii="Times New Roman" w:hAnsi="Times New Roman" w:cs="Times New Roman"/>
+          <w:sz w:val="28"/>
+          <w:szCs w:val="28"/>
+        </w:rPr>
+        <w:t xml:space="preserve">Người quản lý (cùng nhân viên trong kho) kiểm tra và lưu thông tin mỗi mặt hàng vào trong hệ thống. </w:t>
+      </w:r>
+    </w:p>
+    <w:p>
+      <w:pPr>
+        <w:pStyle w:val="ListParagraph"/>
+        <w:numPr>
+          <w:ilvl w:val="0"/>
+          <w:numId w:val="2"/>
+        </w:numPr>
+        <w:rPr>
+          <w:rFonts w:ascii="Times New Roman" w:hAnsi="Times New Roman" w:cs="Times New Roman"/>
+          <w:sz w:val="28"/>
+          <w:szCs w:val="28"/>
+        </w:rPr>
+      </w:pPr>
+      <w:r>
+        <w:rPr>
+          <w:rFonts w:ascii="Times New Roman" w:hAnsi="Times New Roman" w:cs="Times New Roman"/>
+          <w:sz w:val="28"/>
+          <w:szCs w:val="28"/>
+        </w:rPr>
+        <w:t>Nếu trong quá trình lưu kho có sản phẩm nào bị lỗi</w:t>
+      </w:r>
+      <w:r>
+        <w:rPr>
+          <w:rFonts w:ascii="Times New Roman" w:hAnsi="Times New Roman" w:cs="Times New Roman"/>
+          <w:sz w:val="28"/>
+          <w:szCs w:val="28"/>
+          <w:lang w:val="en-US"/>
+        </w:rPr>
+        <w:t xml:space="preserve"> (ở phần nhập hàng với nhà cung cấp thì mức độ kiểm tra đang còn sơ sài, chỉ kiểm tra về mẫu mã, số lượng thôi)</w:t>
+      </w:r>
+      <w:r>
+        <w:rPr>
+          <w:rFonts w:ascii="Times New Roman" w:hAnsi="Times New Roman" w:cs="Times New Roman"/>
+          <w:sz w:val="28"/>
+          <w:szCs w:val="28"/>
+        </w:rPr>
+        <w:t xml:space="preserve"> thì tiến hành gom lại và lập phiếu </w:t>
+      </w:r>
+      <w:r>
+        <w:rPr>
+          <w:rFonts w:ascii="Times New Roman" w:hAnsi="Times New Roman" w:cs="Times New Roman"/>
+          <w:sz w:val="28"/>
+          <w:szCs w:val="28"/>
+          <w:lang w:val="en-US"/>
+        </w:rPr>
+        <w:t xml:space="preserve">đổi trả hàng </w:t>
+      </w:r>
+      <w:r>
+        <w:rPr>
+          <w:rFonts w:ascii="Times New Roman" w:hAnsi="Times New Roman" w:cs="Times New Roman"/>
+          <w:sz w:val="28"/>
+          <w:szCs w:val="28"/>
+        </w:rPr>
+        <w:t>về cho nhà cung cấp</w:t>
+      </w:r>
+      <w:r>
+        <w:rPr>
+          <w:rFonts w:ascii="Times New Roman" w:hAnsi="Times New Roman" w:cs="Times New Roman"/>
+          <w:sz w:val="28"/>
+          <w:szCs w:val="28"/>
+          <w:lang w:val="en-US"/>
+        </w:rPr>
+        <w:t>, nếu nhà cung cấp xác định lỗi thuộc về họ thì ta sẽ được đổi hàng</w:t>
+      </w:r>
+      <w:r>
+        <w:rPr>
+          <w:rFonts w:ascii="Times New Roman" w:hAnsi="Times New Roman" w:cs="Times New Roman"/>
+          <w:sz w:val="28"/>
+          <w:szCs w:val="28"/>
+        </w:rPr>
+        <w:t>.</w:t>
+      </w:r>
+    </w:p>
+    <w:p>
+      <w:pPr>
+        <w:pStyle w:val="ListParagraph"/>
+        <w:numPr>
+          <w:ilvl w:val="0"/>
+          <w:numId w:val="2"/>
+        </w:numPr>
+        <w:rPr>
+          <w:rFonts w:ascii="Times New Roman" w:hAnsi="Times New Roman" w:cs="Times New Roman"/>
+          <w:sz w:val="28"/>
+          <w:szCs w:val="28"/>
+        </w:rPr>
+      </w:pPr>
+      <w:r>
+        <w:rPr>
+          <w:rFonts w:ascii="Times New Roman" w:hAnsi="Times New Roman" w:cs="Times New Roman"/>
+          <w:sz w:val="28"/>
+          <w:szCs w:val="28"/>
+          <w:lang w:val="en-US"/>
+        </w:rPr>
+        <w:t>Ngoài ra khi mặt hàng được bán đi, đối với những mặt hàng được bảo hành thì nếu như bị lỗi, người dùng mang đến bảo hành 1 đổi 1 thì cũng cần lập phiếu yêu cầu bảo hành đến cho nhà cung cấp.</w:t>
+      </w:r>
+    </w:p>
+    <w:p>
+      <w:pPr>
+        <w:pStyle w:val="Heading2"/>
+        <w:jc w:val="left"/>
+        <w:rPr>
+          <w:rFonts w:ascii="Times New Roman" w:hAnsi="Times New Roman" w:cs="Times New Roman"/>
+          <w:sz w:val="28"/>
+          <w:szCs w:val="28"/>
+        </w:rPr>
+      </w:pPr>
+      <w:bookmarkStart w:id="7" w:name="_Toc117973181"/>
+      <w:bookmarkStart w:id="8" w:name="_Toc118095816"/>
+      <w:r>
+        <w:rPr>
+          <w:rFonts w:ascii="Times New Roman" w:hAnsi="Times New Roman" w:cs="Times New Roman"/>
+          <w:sz w:val="28"/>
+          <w:szCs w:val="28"/>
+          <w:lang w:val="en-US"/>
+        </w:rPr>
+        <w:t xml:space="preserve">3 </w:t>
+      </w:r>
+      <w:r>
+        <w:rPr>
+          <w:rFonts w:ascii="Times New Roman" w:hAnsi="Times New Roman" w:cs="Times New Roman"/>
+          <w:sz w:val="28"/>
+          <w:szCs w:val="28"/>
+        </w:rPr>
+        <w:t>Quy trình xuất kho:</w:t>
+      </w:r>
+      <w:bookmarkEnd w:id="7"/>
+      <w:bookmarkEnd w:id="8"/>
+    </w:p>
+    <w:p>
+      <w:pPr>
+        <w:pStyle w:val="ListParagraph"/>
+        <w:numPr>
+          <w:ilvl w:val="0"/>
+          <w:numId w:val="2"/>
+        </w:numPr>
+        <w:rPr>
+          <w:rFonts w:ascii="Times New Roman" w:hAnsi="Times New Roman" w:cs="Times New Roman"/>
+          <w:color w:val="000000" w:themeColor="text1"/>
+          <w:sz w:val="28"/>
+          <w:szCs w:val="28"/>
+        </w:rPr>
+      </w:pPr>
+      <w:r>
+        <w:rPr>
+          <w:rFonts w:ascii="Times New Roman" w:hAnsi="Times New Roman" w:cs="Times New Roman"/>
+          <w:color w:val="000000" w:themeColor="text1"/>
+          <w:sz w:val="28"/>
+          <w:szCs w:val="28"/>
+        </w:rPr>
+        <w:t>Người quản lý nhận yêu cầu xuất một số mặt hàng -&gt; kiểm tra thông tin trong kho có sản phẩm đó hay không, nếu có thì tiến hành lấy hàng và lập phiếu nhập hàng, nếu không còn thì có thể tiến hành nhập thêm hàng   hoặc bỏ qua, thông báo hết hàng trong kho.</w:t>
+      </w:r>
+    </w:p>
+    <w:p>
+      <w:pPr>
+        <w:pStyle w:val="Heading2"/>
+        <w:jc w:val="left"/>
+        <w:rPr>
+          <w:rFonts w:ascii="Times New Roman" w:hAnsi="Times New Roman" w:cs="Times New Roman"/>
+          <w:sz w:val="28"/>
+          <w:szCs w:val="28"/>
+        </w:rPr>
+      </w:pPr>
+      <w:bookmarkStart w:id="9" w:name="_Toc117973182"/>
+      <w:bookmarkStart w:id="10" w:name="_Toc118095817"/>
+      <w:r>
+        <w:rPr>
+          <w:rFonts w:ascii="Times New Roman" w:hAnsi="Times New Roman" w:cs="Times New Roman"/>
+          <w:sz w:val="28"/>
+          <w:szCs w:val="28"/>
+          <w:lang w:val="en-US"/>
+        </w:rPr>
+        <w:t xml:space="preserve">4 </w:t>
+      </w:r>
+      <w:r>
+        <w:rPr>
+          <w:rFonts w:ascii="Times New Roman" w:hAnsi="Times New Roman" w:cs="Times New Roman"/>
+          <w:sz w:val="28"/>
+          <w:szCs w:val="28"/>
+        </w:rPr>
+        <w:t>Quy trình kiểm kho:</w:t>
+      </w:r>
+      <w:bookmarkEnd w:id="9"/>
+      <w:bookmarkEnd w:id="10"/>
+    </w:p>
+    <w:p>
+      <w:pPr>
+        <w:pStyle w:val="ListParagraph"/>
+        <w:numPr>
+          <w:ilvl w:val="0"/>
+          <w:numId w:val="2"/>
+        </w:numPr>
+        <w:rPr>
+          <w:rFonts w:ascii="Times New Roman" w:hAnsi="Times New Roman" w:cs="Times New Roman"/>
+          <w:sz w:val="28"/>
+          <w:szCs w:val="28"/>
+        </w:rPr>
+      </w:pPr>
+      <w:r>
+        <w:rPr>
+          <w:rFonts w:ascii="Times New Roman" w:hAnsi="Times New Roman" w:cs="Times New Roman"/>
+          <w:sz w:val="28"/>
+          <w:szCs w:val="28"/>
+        </w:rPr>
+        <w:t xml:space="preserve">Mỗi cuối tháng hoặc cần kiểm soát số lượng hàng còn lại trong kho thì người quản lý tiến hành kiểm kho hàng. Dựa theo tiêu chí của doanh nghiệp về việc đảm bảo chất lượng sản phẩm, người quản lý kiểm định mỗi loại hàng hóa theo tiêu chí đó. Nếu không đảm bảo chất lượng (hết hạn, méo, móp, lỗi…) thì tiến hành tách những sản phẩm đó ra và báo cáo lên cấp trên yêu cầu loại bỏ các món hàng không đạt tiêu chuẩn </w:t>
+      </w:r>
+    </w:p>
+    <w:p>
+      <w:pPr>
+        <w:pStyle w:val="ListParagraph"/>
+        <w:numPr>
+          <w:ilvl w:val="0"/>
+          <w:numId w:val="2"/>
+        </w:numPr>
+        <w:rPr>
+          <w:rFonts w:ascii="Times New Roman" w:hAnsi="Times New Roman" w:cs="Times New Roman"/>
+          <w:sz w:val="28"/>
+          <w:szCs w:val="28"/>
+        </w:rPr>
+      </w:pPr>
+      <w:r>
+        <w:rPr>
+          <w:rFonts w:ascii="Times New Roman" w:hAnsi="Times New Roman" w:cs="Times New Roman"/>
+          <w:sz w:val="28"/>
+          <w:szCs w:val="28"/>
+        </w:rPr>
+        <w:t>Lập báo cáo các sản phẩm tồn kho, phiếu dự kiến (gợi ý) các món hàng cần nhập thêm vào kho hàng lên cấp trên…</w:t>
+      </w:r>
+    </w:p>
+    <w:p>
+      <w:pPr>
+        <w:ind w:left="360"/>
+        <w:rPr>
+          <w:rFonts w:ascii="Times New Roman" w:hAnsi="Times New Roman" w:cs="Times New Roman"/>
+          <w:sz w:val="28"/>
+          <w:szCs w:val="28"/>
+        </w:rPr>
+      </w:pPr>
+    </w:p>
+    <w:p>
+      <w:pPr>
+        <w:rPr>
+          <w:rFonts w:ascii="Times New Roman" w:hAnsi="Times New Roman" w:cs="Times New Roman"/>
+          <w:noProof/>
+        </w:rPr>
+      </w:pPr>
+    </w:p>
+    <w:p>
+      <w:pPr>
+        <w:rPr>
+          <w:rFonts w:ascii="Times New Roman" w:hAnsi="Times New Roman" w:cs="Times New Roman"/>
+          <w:noProof/>
+        </w:rPr>
+      </w:pPr>
+    </w:p>
+    <w:p>
+      <w:pPr>
+        <w:rPr>
+          <w:rFonts w:ascii="Times New Roman" w:hAnsi="Times New Roman" w:cs="Times New Roman"/>
+          <w:noProof/>
+        </w:rPr>
+      </w:pPr>
+    </w:p>
+    <w:p>
+      <w:pPr>
+        <w:rPr>
+          <w:rFonts w:ascii="Times New Roman" w:hAnsi="Times New Roman" w:cs="Times New Roman"/>
+          <w:noProof/>
+        </w:rPr>
+      </w:pPr>
+    </w:p>
+    <w:p>
+      <w:pPr>
+        <w:rPr>
+          <w:rFonts w:ascii="Times New Roman" w:hAnsi="Times New Roman" w:cs="Times New Roman"/>
+          <w:noProof/>
+        </w:rPr>
+      </w:pPr>
+    </w:p>
+    <w:p>
+      <w:pPr>
+        <w:rPr>
+          <w:rFonts w:ascii="Times New Roman" w:hAnsi="Times New Roman" w:cs="Times New Roman"/>
+          <w:noProof/>
+        </w:rPr>
+      </w:pPr>
+    </w:p>
+    <w:p>
+      <w:pPr>
+        <w:rPr>
+          <w:rFonts w:ascii="Times New Roman" w:hAnsi="Times New Roman" w:cs="Times New Roman"/>
+          <w:noProof/>
+        </w:rPr>
+      </w:pPr>
+    </w:p>
+    <w:p>
+      <w:pPr>
+        <w:pStyle w:val="ListParagraph"/>
+        <w:numPr>
+          <w:ilvl w:val="0"/>
+          <w:numId w:val="1"/>
+        </w:numPr>
+        <w:outlineLvl w:val="0"/>
         <w:rPr>
           <w:rFonts w:ascii="Times New Roman" w:hAnsi="Times New Roman" w:cs="Times New Roman"/>
           <w:b/>
@@ -2379,11 +3341,23 @@
           <w:szCs w:val="32"/>
           <w:lang w:val="en-US"/>
         </w:rPr>
-        <w:lastRenderedPageBreak/>
+      </w:pPr>
+      <w:bookmarkStart w:id="11" w:name="_Toc117973183"/>
+      <w:bookmarkStart w:id="12" w:name="_Toc118095818"/>
+      <w:r>
+        <w:rPr>
+          <w:rFonts w:ascii="Times New Roman" w:hAnsi="Times New Roman" w:cs="Times New Roman"/>
+          <w:b/>
+          <w:bCs/>
+          <w:noProof/>
+          <w:sz w:val="32"/>
+          <w:szCs w:val="32"/>
+          <w:lang w:val="en-US"/>
+        </w:rPr>
         <w:t>Sơ đồ BPMN</w:t>
       </w:r>
-      <w:bookmarkEnd w:id="10"/>
       <w:bookmarkEnd w:id="11"/>
+      <w:bookmarkEnd w:id="12"/>
     </w:p>
     <w:p>
       <w:pPr>
@@ -2397,7 +3371,7 @@
           <w:lang w:val="en-US"/>
         </w:rPr>
       </w:pPr>
-      <w:bookmarkStart w:id="12" w:name="_Toc118058760"/>
+      <w:bookmarkStart w:id="13" w:name="_Toc118095819"/>
       <w:r>
         <w:rPr>
           <w:rFonts w:ascii="Times New Roman" w:hAnsi="Times New Roman" w:cs="Times New Roman"/>
@@ -2408,7 +3382,7 @@
         </w:rPr>
         <w:t>1 Quy trình nhập hàng</w:t>
       </w:r>
-      <w:bookmarkEnd w:id="12"/>
+      <w:bookmarkEnd w:id="13"/>
     </w:p>
     <w:p>
       <w:pPr>
@@ -2420,6 +3394,7 @@
       <w:r>
         <w:rPr>
           <w:rFonts w:ascii="Times New Roman" w:hAnsi="Times New Roman" w:cs="Times New Roman"/>
+          <w:noProof/>
         </w:rPr>
         <w:drawing>
           <wp:inline distT="0" distB="0" distL="0" distR="0" wp14:anchorId="32DB3F74" wp14:editId="0A9256EB">
@@ -2437,7 +3412,7 @@
                     <pic:cNvPicPr/>
                   </pic:nvPicPr>
                   <pic:blipFill rotWithShape="1">
-                    <a:blip r:embed="rId7"/>
+                    <a:blip r:embed="rId9"/>
                     <a:srcRect l="1196" t="1721" r="1597" b="1523"/>
                     <a:stretch/>
                   </pic:blipFill>
@@ -2520,7 +3495,7 @@
           <w:lang w:val="en-US"/>
         </w:rPr>
       </w:pPr>
-      <w:bookmarkStart w:id="13" w:name="_Toc118058761"/>
+      <w:bookmarkStart w:id="14" w:name="_Toc118095820"/>
       <w:r>
         <w:rPr>
           <w:rFonts w:ascii="Times New Roman" w:hAnsi="Times New Roman" w:cs="Times New Roman"/>
@@ -2552,7 +3527,7 @@
         </w:rPr>
         <w:t>xuất hàng</w:t>
       </w:r>
-      <w:bookmarkEnd w:id="13"/>
+      <w:bookmarkEnd w:id="14"/>
     </w:p>
     <w:p>
       <w:pPr>
@@ -2581,7 +3556,7 @@
                     <pic:cNvPicPr/>
                   </pic:nvPicPr>
                   <pic:blipFill rotWithShape="1">
-                    <a:blip r:embed="rId8" cstate="print">
+                    <a:blip r:embed="rId10" cstate="print">
                       <a:extLst>
                         <a:ext uri="{28A0092B-C50C-407E-A947-70E740481C1C}">
                           <a14:useLocalDpi xmlns:a14="http://schemas.microsoft.com/office/drawing/2010/main" val="0"/>
@@ -2633,7 +3608,7 @@
           <w:lang w:val="en-US"/>
         </w:rPr>
       </w:pPr>
-      <w:bookmarkStart w:id="14" w:name="_Toc118058762"/>
+      <w:bookmarkStart w:id="15" w:name="_Toc118095821"/>
       <w:r>
         <w:rPr>
           <w:rFonts w:ascii="Times New Roman" w:hAnsi="Times New Roman" w:cs="Times New Roman"/>
@@ -2642,7 +3617,7 @@
           <w:szCs w:val="28"/>
         </w:rPr>
         <w:lastRenderedPageBreak/>
-        <w:t>3</w:t>
+        <w:t>3 Quy trình kiểm hàng tro</w:t>
       </w:r>
       <w:r>
         <w:rPr>
@@ -2650,53 +3625,34 @@
           <w:noProof/>
           <w:sz w:val="28"/>
           <w:szCs w:val="28"/>
-        </w:rPr>
-        <w:t xml:space="preserve"> Quy trình </w:t>
-      </w:r>
-      <w:r>
-        <w:rPr>
-          <w:rFonts w:ascii="Times New Roman" w:hAnsi="Times New Roman" w:cs="Times New Roman"/>
-          <w:noProof/>
-          <w:sz w:val="28"/>
-          <w:szCs w:val="28"/>
-        </w:rPr>
-        <w:t>kiểm hàng tro</w:t>
-      </w:r>
-      <w:r>
-        <w:rPr>
-          <w:rFonts w:ascii="Times New Roman" w:hAnsi="Times New Roman" w:cs="Times New Roman"/>
-          <w:noProof/>
-          <w:sz w:val="28"/>
-          <w:szCs w:val="28"/>
           <w:lang w:val="en-US"/>
         </w:rPr>
         <w:t>ng kho</w:t>
       </w:r>
-      <w:bookmarkEnd w:id="14"/>
-    </w:p>
-    <w:p>
-      <w:pPr>
-        <w:rPr>
-          <w:rFonts w:ascii="Times New Roman" w:hAnsi="Times New Roman" w:cs="Times New Roman"/>
-        </w:rPr>
-      </w:pPr>
-    </w:p>
-    <w:p>
-      <w:pPr>
-        <w:rPr>
-          <w:rFonts w:ascii="Times New Roman" w:hAnsi="Times New Roman" w:cs="Times New Roman"/>
-        </w:rPr>
-      </w:pPr>
-      <w:r>
-        <w:rPr>
-          <w:rFonts w:ascii="Times New Roman" w:hAnsi="Times New Roman" w:cs="Times New Roman"/>
-          <w:noProof/>
+      <w:bookmarkEnd w:id="15"/>
+    </w:p>
+    <w:p>
+      <w:pPr>
+        <w:rPr>
+          <w:rFonts w:ascii="Times New Roman" w:hAnsi="Times New Roman" w:cs="Times New Roman"/>
+        </w:rPr>
+      </w:pPr>
+    </w:p>
+    <w:p>
+      <w:pPr>
+        <w:rPr>
+          <w:rFonts w:ascii="Times New Roman" w:hAnsi="Times New Roman" w:cs="Times New Roman"/>
+        </w:rPr>
+      </w:pPr>
+      <w:r>
+        <w:rPr>
+          <w:rFonts w:ascii="Times New Roman" w:hAnsi="Times New Roman" w:cs="Times New Roman"/>
         </w:rPr>
         <w:drawing>
-          <wp:inline distT="0" distB="0" distL="0" distR="0" wp14:anchorId="6A505E26" wp14:editId="2838CD85">
-            <wp:extent cx="5731510" cy="3268345"/>
-            <wp:effectExtent l="0" t="0" r="0" b="0"/>
-            <wp:docPr id="5" name="Picture 5" descr="Diagram&#10;&#10;Description automatically generated"/>
+          <wp:inline distT="0" distB="0" distL="0" distR="0" wp14:anchorId="0C24F199" wp14:editId="5DFAA25E">
+            <wp:extent cx="5943600" cy="3671857"/>
+            <wp:effectExtent l="0" t="0" r="0" b="5080"/>
+            <wp:docPr id="2" name="Picture 2"/>
             <wp:cNvGraphicFramePr>
               <a:graphicFrameLocks xmlns:a="http://schemas.openxmlformats.org/drawingml/2006/main" noChangeAspect="1"/>
             </wp:cNvGraphicFramePr>
@@ -2704,29 +3660,30 @@
               <a:graphicData uri="http://schemas.openxmlformats.org/drawingml/2006/picture">
                 <pic:pic xmlns:pic="http://schemas.openxmlformats.org/drawingml/2006/picture">
                   <pic:nvPicPr>
-                    <pic:cNvPr id="5" name="Picture 5" descr="Diagram&#10;&#10;Description automatically generated"/>
+                    <pic:cNvPr id="1" name=""/>
                     <pic:cNvPicPr/>
                   </pic:nvPicPr>
-                  <pic:blipFill>
-                    <a:blip r:embed="rId9">
-                      <a:extLst>
-                        <a:ext uri="{28A0092B-C50C-407E-A947-70E740481C1C}">
-                          <a14:useLocalDpi xmlns:a14="http://schemas.microsoft.com/office/drawing/2010/main" val="0"/>
-                        </a:ext>
-                      </a:extLst>
-                    </a:blip>
-                    <a:stretch>
-                      <a:fillRect/>
-                    </a:stretch>
+                  <pic:blipFill rotWithShape="1">
+                    <a:blip r:embed="rId11"/>
+                    <a:srcRect l="2916" t="-1" r="2415" b="2008"/>
+                    <a:stretch/>
                   </pic:blipFill>
-                  <pic:spPr>
+                  <pic:spPr bwMode="auto">
                     <a:xfrm>
                       <a:off x="0" y="0"/>
-                      <a:ext cx="5731510" cy="3268345"/>
+                      <a:ext cx="5961252" cy="3682762"/>
                     </a:xfrm>
                     <a:prstGeom prst="rect">
                       <a:avLst/>
                     </a:prstGeom>
+                    <a:ln>
+                      <a:noFill/>
+                    </a:ln>
+                    <a:extLst>
+                      <a:ext uri="{53640926-AAD7-44D8-BBD7-CCE9431645EC}">
+                        <a14:shadowObscured xmlns:a14="http://schemas.microsoft.com/office/drawing/2010/main"/>
+                      </a:ext>
+                    </a:extLst>
                   </pic:spPr>
                 </pic:pic>
               </a:graphicData>
@@ -2737,10 +3694,10 @@
     </w:p>
     <w:p/>
     <w:sectPr>
-      <w:headerReference w:type="even" r:id="rId10"/>
-      <w:headerReference w:type="default" r:id="rId11"/>
-      <w:footerReference w:type="even" r:id="rId12"/>
-      <w:footerReference w:type="default" r:id="rId13"/>
+      <w:headerReference w:type="even" r:id="rId12"/>
+      <w:headerReference w:type="default" r:id="rId13"/>
+      <w:footerReference w:type="even" r:id="rId14"/>
+      <w:footerReference w:type="default" r:id="rId15"/>
       <w:pgSz w:w="11906" w:h="16838" w:code="9"/>
       <w:pgMar w:top="1440" w:right="1440" w:bottom="1440" w:left="1440" w:header="709" w:footer="709" w:gutter="0"/>
       <w:cols w:space="708"/>
@@ -2750,8 +3707,33 @@
 </w:document>
 </file>
 
+<file path=word/endnotes.xml><?xml version="1.0" encoding="utf-8"?>
+<w:endnotes xmlns:wpc="http://schemas.microsoft.com/office/word/2010/wordprocessingCanvas" xmlns:cx="http://schemas.microsoft.com/office/drawing/2014/chartex" xmlns:cx1="http://schemas.microsoft.com/office/drawing/2015/9/8/chartex" xmlns:cx2="http://schemas.microsoft.com/office/drawing/2015/10/21/chartex" xmlns:cx3="http://schemas.microsoft.com/office/drawing/2016/5/9/chartex" xmlns:cx4="http://schemas.microsoft.com/office/drawing/2016/5/10/chartex" xmlns:cx5="http://schemas.microsoft.com/office/drawing/2016/5/11/chartex" xmlns:cx6="http://schemas.microsoft.com/office/drawing/2016/5/12/chartex" xmlns:cx7="http://schemas.microsoft.com/office/drawing/2016/5/13/chartex" xmlns:cx8="http://schemas.microsoft.com/office/drawing/2016/5/14/chartex" xmlns:mc="http://schemas.openxmlformats.org/markup-compatibility/2006" xmlns:aink="http://schemas.microsoft.com/office/drawing/2016/ink" xmlns:am3d="http://schemas.microsoft.com/office/drawing/2017/model3d" xmlns:o="urn:schemas-microsoft-com:office:office" xmlns:r="http://schemas.openxmlformats.org/officeDocument/2006/relationships" xmlns:m="http://schemas.openxmlformats.org/officeDocument/2006/math" xmlns:v="urn:schemas-microsoft-com:vml" xmlns:wp14="http://schemas.microsoft.com/office/word/2010/wordprocessingDrawing" xmlns:wp="http://schemas.openxmlformats.org/drawingml/2006/wordprocessingDrawing" xmlns:w10="urn:schemas-microsoft-com:office:word" xmlns:w="http://schemas.openxmlformats.org/wordprocessingml/2006/main" xmlns:w14="http://schemas.microsoft.com/office/word/2010/wordml" xmlns:w15="http://schemas.microsoft.com/office/word/2012/wordml" xmlns:w16cex="http://schemas.microsoft.com/office/word/2018/wordml/cex" xmlns:w16cid="http://schemas.microsoft.com/office/word/2016/wordml/cid" xmlns:w16="http://schemas.microsoft.com/office/word/2018/wordml" xmlns:w16sdtdh="http://schemas.microsoft.com/office/word/2020/wordml/sdtdatahash" xmlns:w16se="http://schemas.microsoft.com/office/word/2015/wordml/symex" xmlns:wpg="http://schemas.microsoft.com/office/word/2010/wordprocessingGroup" xmlns:wpi="http://schemas.microsoft.com/office/word/2010/wordprocessingInk" xmlns:wne="http://schemas.microsoft.com/office/word/2006/wordml" xmlns:wps="http://schemas.microsoft.com/office/word/2010/wordprocessingShape" mc:Ignorable="w14 w15 w16se w16cid w16 w16cex w16sdtdh wp14">
+  <w:endnote w:type="separator" w:id="-1">
+    <w:p>
+      <w:pPr>
+        <w:spacing w:after="0" w:line="240" w:lineRule="auto"/>
+      </w:pPr>
+      <w:r>
+        <w:separator/>
+      </w:r>
+    </w:p>
+  </w:endnote>
+  <w:endnote w:type="continuationSeparator" w:id="0">
+    <w:p>
+      <w:pPr>
+        <w:spacing w:after="0" w:line="240" w:lineRule="auto"/>
+      </w:pPr>
+      <w:r>
+        <w:continuationSeparator/>
+      </w:r>
+    </w:p>
+  </w:endnote>
+</w:endnotes>
+</file>
+
 <file path=word/footer1.xml><?xml version="1.0" encoding="utf-8"?>
-<w:ftr xmlns:wpc="http://schemas.microsoft.com/office/word/2010/wordprocessingCanvas" xmlns:cx="http://schemas.microsoft.com/office/drawing/2014/chartex" xmlns:cx1="http://schemas.microsoft.com/office/drawing/2015/9/8/chartex" xmlns:cx2="http://schemas.microsoft.com/office/drawing/2015/10/21/chartex" xmlns:cx3="http://schemas.microsoft.com/office/drawing/2016/5/9/chartex" xmlns:cx4="http://schemas.microsoft.com/office/drawing/2016/5/10/chartex" xmlns:cx5="http://schemas.microsoft.com/office/drawing/2016/5/11/chartex" xmlns:cx6="http://schemas.microsoft.com/office/drawing/2016/5/12/chartex" xmlns:cx7="http://schemas.microsoft.com/office/drawing/2016/5/13/chartex" xmlns:cx8="http://schemas.microsoft.com/office/drawing/2016/5/14/chartex" xmlns:mc="http://schemas.openxmlformats.org/markup-compatibility/2006" xmlns:aink="http://schemas.microsoft.com/office/drawing/2016/ink" xmlns:am3d="http://schemas.microsoft.com/office/drawing/2017/model3d" xmlns:o="urn:schemas-microsoft-com:office:office" xmlns:oel="http://schemas.microsoft.com/office/2019/extlst" xmlns:r="http://schemas.openxmlformats.org/officeDocument/2006/relationships" xmlns:m="http://schemas.openxmlformats.org/officeDocument/2006/math" xmlns:v="urn:schemas-microsoft-com:vml" xmlns:wp14="http://schemas.microsoft.com/office/word/2010/wordprocessingDrawing" xmlns:wp="http://schemas.openxmlformats.org/drawingml/2006/wordprocessingDrawing" xmlns:w10="urn:schemas-microsoft-com:office:word" xmlns:w="http://schemas.openxmlformats.org/wordprocessingml/2006/main" xmlns:w14="http://schemas.microsoft.com/office/word/2010/wordml" xmlns:w15="http://schemas.microsoft.com/office/word/2012/wordml" xmlns:w16cex="http://schemas.microsoft.com/office/word/2018/wordml/cex" xmlns:w16cid="http://schemas.microsoft.com/office/word/2016/wordml/cid" xmlns:w16="http://schemas.microsoft.com/office/word/2018/wordml" xmlns:w16sdtdh="http://schemas.microsoft.com/office/word/2020/wordml/sdtdatahash" xmlns:w16se="http://schemas.microsoft.com/office/word/2015/wordml/symex" xmlns:wpg="http://schemas.microsoft.com/office/word/2010/wordprocessingGroup" xmlns:wpi="http://schemas.microsoft.com/office/word/2010/wordprocessingInk" xmlns:wne="http://schemas.microsoft.com/office/word/2006/wordml" xmlns:wps="http://schemas.microsoft.com/office/word/2010/wordprocessingShape" mc:Ignorable="w14 w15 w16se w16cid w16 w16cex w16sdtdh wp14">
+<w:ftr xmlns:wpc="http://schemas.microsoft.com/office/word/2010/wordprocessingCanvas" xmlns:cx="http://schemas.microsoft.com/office/drawing/2014/chartex" xmlns:cx1="http://schemas.microsoft.com/office/drawing/2015/9/8/chartex" xmlns:cx2="http://schemas.microsoft.com/office/drawing/2015/10/21/chartex" xmlns:cx3="http://schemas.microsoft.com/office/drawing/2016/5/9/chartex" xmlns:cx4="http://schemas.microsoft.com/office/drawing/2016/5/10/chartex" xmlns:cx5="http://schemas.microsoft.com/office/drawing/2016/5/11/chartex" xmlns:cx6="http://schemas.microsoft.com/office/drawing/2016/5/12/chartex" xmlns:cx7="http://schemas.microsoft.com/office/drawing/2016/5/13/chartex" xmlns:cx8="http://schemas.microsoft.com/office/drawing/2016/5/14/chartex" xmlns:mc="http://schemas.openxmlformats.org/markup-compatibility/2006" xmlns:aink="http://schemas.microsoft.com/office/drawing/2016/ink" xmlns:am3d="http://schemas.microsoft.com/office/drawing/2017/model3d" xmlns:o="urn:schemas-microsoft-com:office:office" xmlns:r="http://schemas.openxmlformats.org/officeDocument/2006/relationships" xmlns:m="http://schemas.openxmlformats.org/officeDocument/2006/math" xmlns:v="urn:schemas-microsoft-com:vml" xmlns:wp14="http://schemas.microsoft.com/office/word/2010/wordprocessingDrawing" xmlns:wp="http://schemas.openxmlformats.org/drawingml/2006/wordprocessingDrawing" xmlns:w10="urn:schemas-microsoft-com:office:word" xmlns:w="http://schemas.openxmlformats.org/wordprocessingml/2006/main" xmlns:w14="http://schemas.microsoft.com/office/word/2010/wordml" xmlns:w15="http://schemas.microsoft.com/office/word/2012/wordml" xmlns:w16cex="http://schemas.microsoft.com/office/word/2018/wordml/cex" xmlns:w16cid="http://schemas.microsoft.com/office/word/2016/wordml/cid" xmlns:w16="http://schemas.microsoft.com/office/word/2018/wordml" xmlns:w16sdtdh="http://schemas.microsoft.com/office/word/2020/wordml/sdtdatahash" xmlns:w16se="http://schemas.microsoft.com/office/word/2015/wordml/symex" xmlns:wpg="http://schemas.microsoft.com/office/word/2010/wordprocessingGroup" xmlns:wpi="http://schemas.microsoft.com/office/word/2010/wordprocessingInk" xmlns:wne="http://schemas.microsoft.com/office/word/2006/wordml" xmlns:wps="http://schemas.microsoft.com/office/word/2010/wordprocessingShape" mc:Ignorable="w14 w15 w16se w16cid w16 w16cex w16sdtdh wp14">
   <w:p>
     <w:pPr>
       <w:pStyle w:val="Header"/>
@@ -2770,47 +3752,7 @@
         <w:szCs w:val="24"/>
         <w:lang w:val="en-US"/>
       </w:rPr>
-      <w:t>Đ</w:t>
-    </w:r>
-    <w:r>
-      <w:rPr>
-        <w:rFonts w:asciiTheme="majorHAnsi" w:hAnsiTheme="majorHAnsi" w:cstheme="majorHAnsi"/>
-        <w:i/>
-        <w:sz w:val="24"/>
-        <w:szCs w:val="24"/>
-        <w:lang w:val="en-US"/>
-      </w:rPr>
-      <w:t>ồ</w:t>
-    </w:r>
-    <w:r>
-      <w:rPr>
-        <w:rFonts w:asciiTheme="majorHAnsi" w:hAnsiTheme="majorHAnsi" w:cstheme="majorHAnsi"/>
-        <w:i/>
-        <w:sz w:val="24"/>
-        <w:szCs w:val="24"/>
-        <w:lang w:val="en-US"/>
-      </w:rPr>
-      <w:t xml:space="preserve"> án môn h</w:t>
-    </w:r>
-    <w:r>
-      <w:rPr>
-        <w:rFonts w:asciiTheme="majorHAnsi" w:hAnsiTheme="majorHAnsi" w:cstheme="majorHAnsi"/>
-        <w:i/>
-        <w:sz w:val="24"/>
-        <w:szCs w:val="24"/>
-        <w:lang w:val="en-US"/>
-      </w:rPr>
-      <w:t>ọ</w:t>
-    </w:r>
-    <w:r>
-      <w:rPr>
-        <w:rFonts w:asciiTheme="majorHAnsi" w:hAnsiTheme="majorHAnsi" w:cstheme="majorHAnsi"/>
-        <w:i/>
-        <w:sz w:val="24"/>
-        <w:szCs w:val="24"/>
-        <w:lang w:val="en-US"/>
-      </w:rPr>
-      <w:t>c</w:t>
+      <w:t>Đồ án môn học</w:t>
     </w:r>
     <w:r>
       <w:rPr>
@@ -2899,7 +3841,7 @@
 </file>
 
 <file path=word/footer2.xml><?xml version="1.0" encoding="utf-8"?>
-<w:ftr xmlns:wpc="http://schemas.microsoft.com/office/word/2010/wordprocessingCanvas" xmlns:cx="http://schemas.microsoft.com/office/drawing/2014/chartex" xmlns:cx1="http://schemas.microsoft.com/office/drawing/2015/9/8/chartex" xmlns:cx2="http://schemas.microsoft.com/office/drawing/2015/10/21/chartex" xmlns:cx3="http://schemas.microsoft.com/office/drawing/2016/5/9/chartex" xmlns:cx4="http://schemas.microsoft.com/office/drawing/2016/5/10/chartex" xmlns:cx5="http://schemas.microsoft.com/office/drawing/2016/5/11/chartex" xmlns:cx6="http://schemas.microsoft.com/office/drawing/2016/5/12/chartex" xmlns:cx7="http://schemas.microsoft.com/office/drawing/2016/5/13/chartex" xmlns:cx8="http://schemas.microsoft.com/office/drawing/2016/5/14/chartex" xmlns:mc="http://schemas.openxmlformats.org/markup-compatibility/2006" xmlns:aink="http://schemas.microsoft.com/office/drawing/2016/ink" xmlns:am3d="http://schemas.microsoft.com/office/drawing/2017/model3d" xmlns:o="urn:schemas-microsoft-com:office:office" xmlns:oel="http://schemas.microsoft.com/office/2019/extlst" xmlns:r="http://schemas.openxmlformats.org/officeDocument/2006/relationships" xmlns:m="http://schemas.openxmlformats.org/officeDocument/2006/math" xmlns:v="urn:schemas-microsoft-com:vml" xmlns:wp14="http://schemas.microsoft.com/office/word/2010/wordprocessingDrawing" xmlns:wp="http://schemas.openxmlformats.org/drawingml/2006/wordprocessingDrawing" xmlns:w10="urn:schemas-microsoft-com:office:word" xmlns:w="http://schemas.openxmlformats.org/wordprocessingml/2006/main" xmlns:w14="http://schemas.microsoft.com/office/word/2010/wordml" xmlns:w15="http://schemas.microsoft.com/office/word/2012/wordml" xmlns:w16cex="http://schemas.microsoft.com/office/word/2018/wordml/cex" xmlns:w16cid="http://schemas.microsoft.com/office/word/2016/wordml/cid" xmlns:w16="http://schemas.microsoft.com/office/word/2018/wordml" xmlns:w16sdtdh="http://schemas.microsoft.com/office/word/2020/wordml/sdtdatahash" xmlns:w16se="http://schemas.microsoft.com/office/word/2015/wordml/symex" xmlns:wpg="http://schemas.microsoft.com/office/word/2010/wordprocessingGroup" xmlns:wpi="http://schemas.microsoft.com/office/word/2010/wordprocessingInk" xmlns:wne="http://schemas.microsoft.com/office/word/2006/wordml" xmlns:wps="http://schemas.microsoft.com/office/word/2010/wordprocessingShape" mc:Ignorable="w14 w15 w16se w16cid w16 w16cex w16sdtdh wp14">
+<w:ftr xmlns:wpc="http://schemas.microsoft.com/office/word/2010/wordprocessingCanvas" xmlns:cx="http://schemas.microsoft.com/office/drawing/2014/chartex" xmlns:cx1="http://schemas.microsoft.com/office/drawing/2015/9/8/chartex" xmlns:cx2="http://schemas.microsoft.com/office/drawing/2015/10/21/chartex" xmlns:cx3="http://schemas.microsoft.com/office/drawing/2016/5/9/chartex" xmlns:cx4="http://schemas.microsoft.com/office/drawing/2016/5/10/chartex" xmlns:cx5="http://schemas.microsoft.com/office/drawing/2016/5/11/chartex" xmlns:cx6="http://schemas.microsoft.com/office/drawing/2016/5/12/chartex" xmlns:cx7="http://schemas.microsoft.com/office/drawing/2016/5/13/chartex" xmlns:cx8="http://schemas.microsoft.com/office/drawing/2016/5/14/chartex" xmlns:mc="http://schemas.openxmlformats.org/markup-compatibility/2006" xmlns:aink="http://schemas.microsoft.com/office/drawing/2016/ink" xmlns:am3d="http://schemas.microsoft.com/office/drawing/2017/model3d" xmlns:o="urn:schemas-microsoft-com:office:office" xmlns:r="http://schemas.openxmlformats.org/officeDocument/2006/relationships" xmlns:m="http://schemas.openxmlformats.org/officeDocument/2006/math" xmlns:v="urn:schemas-microsoft-com:vml" xmlns:wp14="http://schemas.microsoft.com/office/word/2010/wordprocessingDrawing" xmlns:wp="http://schemas.openxmlformats.org/drawingml/2006/wordprocessingDrawing" xmlns:w10="urn:schemas-microsoft-com:office:word" xmlns:w="http://schemas.openxmlformats.org/wordprocessingml/2006/main" xmlns:w14="http://schemas.microsoft.com/office/word/2010/wordml" xmlns:w15="http://schemas.microsoft.com/office/word/2012/wordml" xmlns:w16cex="http://schemas.microsoft.com/office/word/2018/wordml/cex" xmlns:w16cid="http://schemas.microsoft.com/office/word/2016/wordml/cid" xmlns:w16="http://schemas.microsoft.com/office/word/2018/wordml" xmlns:w16sdtdh="http://schemas.microsoft.com/office/word/2020/wordml/sdtdatahash" xmlns:w16se="http://schemas.microsoft.com/office/word/2015/wordml/symex" xmlns:wpg="http://schemas.microsoft.com/office/word/2010/wordprocessingGroup" xmlns:wpi="http://schemas.microsoft.com/office/word/2010/wordprocessingInk" xmlns:wne="http://schemas.microsoft.com/office/word/2006/wordml" xmlns:wps="http://schemas.microsoft.com/office/word/2010/wordprocessingShape" mc:Ignorable="w14 w15 w16se w16cid w16 w16cex w16sdtdh wp14">
   <w:p>
     <w:pPr>
       <w:pStyle w:val="Header"/>
@@ -2997,7 +3939,7 @@
 </file>
 
 <file path=word/footer3.xml><?xml version="1.0" encoding="utf-8"?>
-<w:ftr xmlns:wpc="http://schemas.microsoft.com/office/word/2010/wordprocessingCanvas" xmlns:cx="http://schemas.microsoft.com/office/drawing/2014/chartex" xmlns:cx1="http://schemas.microsoft.com/office/drawing/2015/9/8/chartex" xmlns:cx2="http://schemas.microsoft.com/office/drawing/2015/10/21/chartex" xmlns:cx3="http://schemas.microsoft.com/office/drawing/2016/5/9/chartex" xmlns:cx4="http://schemas.microsoft.com/office/drawing/2016/5/10/chartex" xmlns:cx5="http://schemas.microsoft.com/office/drawing/2016/5/11/chartex" xmlns:cx6="http://schemas.microsoft.com/office/drawing/2016/5/12/chartex" xmlns:cx7="http://schemas.microsoft.com/office/drawing/2016/5/13/chartex" xmlns:cx8="http://schemas.microsoft.com/office/drawing/2016/5/14/chartex" xmlns:mc="http://schemas.openxmlformats.org/markup-compatibility/2006" xmlns:aink="http://schemas.microsoft.com/office/drawing/2016/ink" xmlns:am3d="http://schemas.microsoft.com/office/drawing/2017/model3d" xmlns:o="urn:schemas-microsoft-com:office:office" xmlns:oel="http://schemas.microsoft.com/office/2019/extlst" xmlns:r="http://schemas.openxmlformats.org/officeDocument/2006/relationships" xmlns:m="http://schemas.openxmlformats.org/officeDocument/2006/math" xmlns:v="urn:schemas-microsoft-com:vml" xmlns:wp14="http://schemas.microsoft.com/office/word/2010/wordprocessingDrawing" xmlns:wp="http://schemas.openxmlformats.org/drawingml/2006/wordprocessingDrawing" xmlns:w10="urn:schemas-microsoft-com:office:word" xmlns:w="http://schemas.openxmlformats.org/wordprocessingml/2006/main" xmlns:w14="http://schemas.microsoft.com/office/word/2010/wordml" xmlns:w15="http://schemas.microsoft.com/office/word/2012/wordml" xmlns:w16cex="http://schemas.microsoft.com/office/word/2018/wordml/cex" xmlns:w16cid="http://schemas.microsoft.com/office/word/2016/wordml/cid" xmlns:w16="http://schemas.microsoft.com/office/word/2018/wordml" xmlns:w16sdtdh="http://schemas.microsoft.com/office/word/2020/wordml/sdtdatahash" xmlns:w16se="http://schemas.microsoft.com/office/word/2015/wordml/symex" xmlns:wpg="http://schemas.microsoft.com/office/word/2010/wordprocessingGroup" xmlns:wpi="http://schemas.microsoft.com/office/word/2010/wordprocessingInk" xmlns:wne="http://schemas.microsoft.com/office/word/2006/wordml" xmlns:wps="http://schemas.microsoft.com/office/word/2010/wordprocessingShape" mc:Ignorable="w14 w15 w16se w16cid w16 w16cex w16sdtdh wp14">
+<w:ftr xmlns:wpc="http://schemas.microsoft.com/office/word/2010/wordprocessingCanvas" xmlns:cx="http://schemas.microsoft.com/office/drawing/2014/chartex" xmlns:cx1="http://schemas.microsoft.com/office/drawing/2015/9/8/chartex" xmlns:cx2="http://schemas.microsoft.com/office/drawing/2015/10/21/chartex" xmlns:cx3="http://schemas.microsoft.com/office/drawing/2016/5/9/chartex" xmlns:cx4="http://schemas.microsoft.com/office/drawing/2016/5/10/chartex" xmlns:cx5="http://schemas.microsoft.com/office/drawing/2016/5/11/chartex" xmlns:cx6="http://schemas.microsoft.com/office/drawing/2016/5/12/chartex" xmlns:cx7="http://schemas.microsoft.com/office/drawing/2016/5/13/chartex" xmlns:cx8="http://schemas.microsoft.com/office/drawing/2016/5/14/chartex" xmlns:mc="http://schemas.openxmlformats.org/markup-compatibility/2006" xmlns:aink="http://schemas.microsoft.com/office/drawing/2016/ink" xmlns:am3d="http://schemas.microsoft.com/office/drawing/2017/model3d" xmlns:o="urn:schemas-microsoft-com:office:office" xmlns:r="http://schemas.openxmlformats.org/officeDocument/2006/relationships" xmlns:m="http://schemas.openxmlformats.org/officeDocument/2006/math" xmlns:v="urn:schemas-microsoft-com:vml" xmlns:wp14="http://schemas.microsoft.com/office/word/2010/wordprocessingDrawing" xmlns:wp="http://schemas.openxmlformats.org/drawingml/2006/wordprocessingDrawing" xmlns:w10="urn:schemas-microsoft-com:office:word" xmlns:w="http://schemas.openxmlformats.org/wordprocessingml/2006/main" xmlns:w14="http://schemas.microsoft.com/office/word/2010/wordml" xmlns:w15="http://schemas.microsoft.com/office/word/2012/wordml" xmlns:w16cex="http://schemas.microsoft.com/office/word/2018/wordml/cex" xmlns:w16cid="http://schemas.microsoft.com/office/word/2016/wordml/cid" xmlns:w16="http://schemas.microsoft.com/office/word/2018/wordml" xmlns:w16sdtdh="http://schemas.microsoft.com/office/word/2020/wordml/sdtdatahash" xmlns:w16se="http://schemas.microsoft.com/office/word/2015/wordml/symex" xmlns:wpg="http://schemas.microsoft.com/office/word/2010/wordprocessingGroup" xmlns:wpi="http://schemas.microsoft.com/office/word/2010/wordprocessingInk" xmlns:wne="http://schemas.microsoft.com/office/word/2006/wordml" xmlns:wps="http://schemas.microsoft.com/office/word/2010/wordprocessingShape" mc:Ignorable="w14 w15 w16se w16cid w16 w16cex w16sdtdh wp14">
   <w:p>
     <w:pPr>
       <w:pStyle w:val="Footer"/>
@@ -3068,8 +4010,33 @@
 </w:ftr>
 </file>
 
+<file path=word/footnotes.xml><?xml version="1.0" encoding="utf-8"?>
+<w:footnotes xmlns:wpc="http://schemas.microsoft.com/office/word/2010/wordprocessingCanvas" xmlns:cx="http://schemas.microsoft.com/office/drawing/2014/chartex" xmlns:cx1="http://schemas.microsoft.com/office/drawing/2015/9/8/chartex" xmlns:cx2="http://schemas.microsoft.com/office/drawing/2015/10/21/chartex" xmlns:cx3="http://schemas.microsoft.com/office/drawing/2016/5/9/chartex" xmlns:cx4="http://schemas.microsoft.com/office/drawing/2016/5/10/chartex" xmlns:cx5="http://schemas.microsoft.com/office/drawing/2016/5/11/chartex" xmlns:cx6="http://schemas.microsoft.com/office/drawing/2016/5/12/chartex" xmlns:cx7="http://schemas.microsoft.com/office/drawing/2016/5/13/chartex" xmlns:cx8="http://schemas.microsoft.com/office/drawing/2016/5/14/chartex" xmlns:mc="http://schemas.openxmlformats.org/markup-compatibility/2006" xmlns:aink="http://schemas.microsoft.com/office/drawing/2016/ink" xmlns:am3d="http://schemas.microsoft.com/office/drawing/2017/model3d" xmlns:o="urn:schemas-microsoft-com:office:office" xmlns:r="http://schemas.openxmlformats.org/officeDocument/2006/relationships" xmlns:m="http://schemas.openxmlformats.org/officeDocument/2006/math" xmlns:v="urn:schemas-microsoft-com:vml" xmlns:wp14="http://schemas.microsoft.com/office/word/2010/wordprocessingDrawing" xmlns:wp="http://schemas.openxmlformats.org/drawingml/2006/wordprocessingDrawing" xmlns:w10="urn:schemas-microsoft-com:office:word" xmlns:w="http://schemas.openxmlformats.org/wordprocessingml/2006/main" xmlns:w14="http://schemas.microsoft.com/office/word/2010/wordml" xmlns:w15="http://schemas.microsoft.com/office/word/2012/wordml" xmlns:w16cex="http://schemas.microsoft.com/office/word/2018/wordml/cex" xmlns:w16cid="http://schemas.microsoft.com/office/word/2016/wordml/cid" xmlns:w16="http://schemas.microsoft.com/office/word/2018/wordml" xmlns:w16sdtdh="http://schemas.microsoft.com/office/word/2020/wordml/sdtdatahash" xmlns:w16se="http://schemas.microsoft.com/office/word/2015/wordml/symex" xmlns:wpg="http://schemas.microsoft.com/office/word/2010/wordprocessingGroup" xmlns:wpi="http://schemas.microsoft.com/office/word/2010/wordprocessingInk" xmlns:wne="http://schemas.microsoft.com/office/word/2006/wordml" xmlns:wps="http://schemas.microsoft.com/office/word/2010/wordprocessingShape" mc:Ignorable="w14 w15 w16se w16cid w16 w16cex w16sdtdh wp14">
+  <w:footnote w:type="separator" w:id="-1">
+    <w:p>
+      <w:pPr>
+        <w:spacing w:after="0" w:line="240" w:lineRule="auto"/>
+      </w:pPr>
+      <w:r>
+        <w:separator/>
+      </w:r>
+    </w:p>
+  </w:footnote>
+  <w:footnote w:type="continuationSeparator" w:id="0">
+    <w:p>
+      <w:pPr>
+        <w:spacing w:after="0" w:line="240" w:lineRule="auto"/>
+      </w:pPr>
+      <w:r>
+        <w:continuationSeparator/>
+      </w:r>
+    </w:p>
+  </w:footnote>
+</w:footnotes>
+</file>
+
 <file path=word/header1.xml><?xml version="1.0" encoding="utf-8"?>
-<w:hdr xmlns:wpc="http://schemas.microsoft.com/office/word/2010/wordprocessingCanvas" xmlns:cx="http://schemas.microsoft.com/office/drawing/2014/chartex" xmlns:cx1="http://schemas.microsoft.com/office/drawing/2015/9/8/chartex" xmlns:cx2="http://schemas.microsoft.com/office/drawing/2015/10/21/chartex" xmlns:cx3="http://schemas.microsoft.com/office/drawing/2016/5/9/chartex" xmlns:cx4="http://schemas.microsoft.com/office/drawing/2016/5/10/chartex" xmlns:cx5="http://schemas.microsoft.com/office/drawing/2016/5/11/chartex" xmlns:cx6="http://schemas.microsoft.com/office/drawing/2016/5/12/chartex" xmlns:cx7="http://schemas.microsoft.com/office/drawing/2016/5/13/chartex" xmlns:cx8="http://schemas.microsoft.com/office/drawing/2016/5/14/chartex" xmlns:mc="http://schemas.openxmlformats.org/markup-compatibility/2006" xmlns:aink="http://schemas.microsoft.com/office/drawing/2016/ink" xmlns:am3d="http://schemas.microsoft.com/office/drawing/2017/model3d" xmlns:o="urn:schemas-microsoft-com:office:office" xmlns:oel="http://schemas.microsoft.com/office/2019/extlst" xmlns:r="http://schemas.openxmlformats.org/officeDocument/2006/relationships" xmlns:m="http://schemas.openxmlformats.org/officeDocument/2006/math" xmlns:v="urn:schemas-microsoft-com:vml" xmlns:wp14="http://schemas.microsoft.com/office/word/2010/wordprocessingDrawing" xmlns:wp="http://schemas.openxmlformats.org/drawingml/2006/wordprocessingDrawing" xmlns:w10="urn:schemas-microsoft-com:office:word" xmlns:w="http://schemas.openxmlformats.org/wordprocessingml/2006/main" xmlns:w14="http://schemas.microsoft.com/office/word/2010/wordml" xmlns:w15="http://schemas.microsoft.com/office/word/2012/wordml" xmlns:w16cex="http://schemas.microsoft.com/office/word/2018/wordml/cex" xmlns:w16cid="http://schemas.microsoft.com/office/word/2016/wordml/cid" xmlns:w16="http://schemas.microsoft.com/office/word/2018/wordml" xmlns:w16sdtdh="http://schemas.microsoft.com/office/word/2020/wordml/sdtdatahash" xmlns:w16se="http://schemas.microsoft.com/office/word/2015/wordml/symex" xmlns:wpg="http://schemas.microsoft.com/office/word/2010/wordprocessingGroup" xmlns:wpi="http://schemas.microsoft.com/office/word/2010/wordprocessingInk" xmlns:wne="http://schemas.microsoft.com/office/word/2006/wordml" xmlns:wps="http://schemas.microsoft.com/office/word/2010/wordprocessingShape" mc:Ignorable="w14 w15 w16se w16cid w16 w16cex w16sdtdh wp14">
+<w:hdr xmlns:wpc="http://schemas.microsoft.com/office/word/2010/wordprocessingCanvas" xmlns:cx="http://schemas.microsoft.com/office/drawing/2014/chartex" xmlns:cx1="http://schemas.microsoft.com/office/drawing/2015/9/8/chartex" xmlns:cx2="http://schemas.microsoft.com/office/drawing/2015/10/21/chartex" xmlns:cx3="http://schemas.microsoft.com/office/drawing/2016/5/9/chartex" xmlns:cx4="http://schemas.microsoft.com/office/drawing/2016/5/10/chartex" xmlns:cx5="http://schemas.microsoft.com/office/drawing/2016/5/11/chartex" xmlns:cx6="http://schemas.microsoft.com/office/drawing/2016/5/12/chartex" xmlns:cx7="http://schemas.microsoft.com/office/drawing/2016/5/13/chartex" xmlns:cx8="http://schemas.microsoft.com/office/drawing/2016/5/14/chartex" xmlns:mc="http://schemas.openxmlformats.org/markup-compatibility/2006" xmlns:aink="http://schemas.microsoft.com/office/drawing/2016/ink" xmlns:am3d="http://schemas.microsoft.com/office/drawing/2017/model3d" xmlns:o="urn:schemas-microsoft-com:office:office" xmlns:r="http://schemas.openxmlformats.org/officeDocument/2006/relationships" xmlns:m="http://schemas.openxmlformats.org/officeDocument/2006/math" xmlns:v="urn:schemas-microsoft-com:vml" xmlns:wp14="http://schemas.microsoft.com/office/word/2010/wordprocessingDrawing" xmlns:wp="http://schemas.openxmlformats.org/drawingml/2006/wordprocessingDrawing" xmlns:w10="urn:schemas-microsoft-com:office:word" xmlns:w="http://schemas.openxmlformats.org/wordprocessingml/2006/main" xmlns:w14="http://schemas.microsoft.com/office/word/2010/wordml" xmlns:w15="http://schemas.microsoft.com/office/word/2012/wordml" xmlns:w16cex="http://schemas.microsoft.com/office/word/2018/wordml/cex" xmlns:w16cid="http://schemas.microsoft.com/office/word/2016/wordml/cid" xmlns:w16="http://schemas.microsoft.com/office/word/2018/wordml" xmlns:w16sdtdh="http://schemas.microsoft.com/office/word/2020/wordml/sdtdatahash" xmlns:w16se="http://schemas.microsoft.com/office/word/2015/wordml/symex" xmlns:wpg="http://schemas.microsoft.com/office/word/2010/wordprocessingGroup" xmlns:wpi="http://schemas.microsoft.com/office/word/2010/wordprocessingInk" xmlns:wne="http://schemas.microsoft.com/office/word/2006/wordml" xmlns:wps="http://schemas.microsoft.com/office/word/2010/wordprocessingShape" mc:Ignorable="w14 w15 w16se w16cid w16 w16cex w16sdtdh wp14">
   <w:p>
     <w:pPr>
       <w:pStyle w:val="Header"/>
@@ -3105,7 +4072,7 @@
 </file>
 
 <file path=word/header2.xml><?xml version="1.0" encoding="utf-8"?>
-<w:hdr xmlns:wpc="http://schemas.microsoft.com/office/word/2010/wordprocessingCanvas" xmlns:cx="http://schemas.microsoft.com/office/drawing/2014/chartex" xmlns:cx1="http://schemas.microsoft.com/office/drawing/2015/9/8/chartex" xmlns:cx2="http://schemas.microsoft.com/office/drawing/2015/10/21/chartex" xmlns:cx3="http://schemas.microsoft.com/office/drawing/2016/5/9/chartex" xmlns:cx4="http://schemas.microsoft.com/office/drawing/2016/5/10/chartex" xmlns:cx5="http://schemas.microsoft.com/office/drawing/2016/5/11/chartex" xmlns:cx6="http://schemas.microsoft.com/office/drawing/2016/5/12/chartex" xmlns:cx7="http://schemas.microsoft.com/office/drawing/2016/5/13/chartex" xmlns:cx8="http://schemas.microsoft.com/office/drawing/2016/5/14/chartex" xmlns:mc="http://schemas.openxmlformats.org/markup-compatibility/2006" xmlns:aink="http://schemas.microsoft.com/office/drawing/2016/ink" xmlns:am3d="http://schemas.microsoft.com/office/drawing/2017/model3d" xmlns:o="urn:schemas-microsoft-com:office:office" xmlns:oel="http://schemas.microsoft.com/office/2019/extlst" xmlns:r="http://schemas.openxmlformats.org/officeDocument/2006/relationships" xmlns:m="http://schemas.openxmlformats.org/officeDocument/2006/math" xmlns:v="urn:schemas-microsoft-com:vml" xmlns:wp14="http://schemas.microsoft.com/office/word/2010/wordprocessingDrawing" xmlns:wp="http://schemas.openxmlformats.org/drawingml/2006/wordprocessingDrawing" xmlns:w10="urn:schemas-microsoft-com:office:word" xmlns:w="http://schemas.openxmlformats.org/wordprocessingml/2006/main" xmlns:w14="http://schemas.microsoft.com/office/word/2010/wordml" xmlns:w15="http://schemas.microsoft.com/office/word/2012/wordml" xmlns:w16cex="http://schemas.microsoft.com/office/word/2018/wordml/cex" xmlns:w16cid="http://schemas.microsoft.com/office/word/2016/wordml/cid" xmlns:w16="http://schemas.microsoft.com/office/word/2018/wordml" xmlns:w16sdtdh="http://schemas.microsoft.com/office/word/2020/wordml/sdtdatahash" xmlns:w16se="http://schemas.microsoft.com/office/word/2015/wordml/symex" xmlns:wpg="http://schemas.microsoft.com/office/word/2010/wordprocessingGroup" xmlns:wpi="http://schemas.microsoft.com/office/word/2010/wordprocessingInk" xmlns:wne="http://schemas.microsoft.com/office/word/2006/wordml" xmlns:wps="http://schemas.microsoft.com/office/word/2010/wordprocessingShape" mc:Ignorable="w14 w15 w16se w16cid w16 w16cex w16sdtdh wp14">
+<w:hdr xmlns:wpc="http://schemas.microsoft.com/office/word/2010/wordprocessingCanvas" xmlns:cx="http://schemas.microsoft.com/office/drawing/2014/chartex" xmlns:cx1="http://schemas.microsoft.com/office/drawing/2015/9/8/chartex" xmlns:cx2="http://schemas.microsoft.com/office/drawing/2015/10/21/chartex" xmlns:cx3="http://schemas.microsoft.com/office/drawing/2016/5/9/chartex" xmlns:cx4="http://schemas.microsoft.com/office/drawing/2016/5/10/chartex" xmlns:cx5="http://schemas.microsoft.com/office/drawing/2016/5/11/chartex" xmlns:cx6="http://schemas.microsoft.com/office/drawing/2016/5/12/chartex" xmlns:cx7="http://schemas.microsoft.com/office/drawing/2016/5/13/chartex" xmlns:cx8="http://schemas.microsoft.com/office/drawing/2016/5/14/chartex" xmlns:mc="http://schemas.openxmlformats.org/markup-compatibility/2006" xmlns:aink="http://schemas.microsoft.com/office/drawing/2016/ink" xmlns:am3d="http://schemas.microsoft.com/office/drawing/2017/model3d" xmlns:o="urn:schemas-microsoft-com:office:office" xmlns:r="http://schemas.openxmlformats.org/officeDocument/2006/relationships" xmlns:m="http://schemas.openxmlformats.org/officeDocument/2006/math" xmlns:v="urn:schemas-microsoft-com:vml" xmlns:wp14="http://schemas.microsoft.com/office/word/2010/wordprocessingDrawing" xmlns:wp="http://schemas.openxmlformats.org/drawingml/2006/wordprocessingDrawing" xmlns:w10="urn:schemas-microsoft-com:office:word" xmlns:w="http://schemas.openxmlformats.org/wordprocessingml/2006/main" xmlns:w14="http://schemas.microsoft.com/office/word/2010/wordml" xmlns:w15="http://schemas.microsoft.com/office/word/2012/wordml" xmlns:w16cex="http://schemas.microsoft.com/office/word/2018/wordml/cex" xmlns:w16cid="http://schemas.microsoft.com/office/word/2016/wordml/cid" xmlns:w16="http://schemas.microsoft.com/office/word/2018/wordml" xmlns:w16sdtdh="http://schemas.microsoft.com/office/word/2020/wordml/sdtdatahash" xmlns:w16se="http://schemas.microsoft.com/office/word/2015/wordml/symex" xmlns:wpg="http://schemas.microsoft.com/office/word/2010/wordprocessingGroup" xmlns:wpi="http://schemas.microsoft.com/office/word/2010/wordprocessingInk" xmlns:wne="http://schemas.microsoft.com/office/word/2006/wordml" xmlns:wps="http://schemas.microsoft.com/office/word/2010/wordprocessingShape" mc:Ignorable="w14 w15 w16se w16cid w16 w16cex w16sdtdh wp14">
   <w:p>
     <w:pPr>
       <w:pStyle w:val="Header"/>
@@ -3139,8 +4106,234 @@
 </file>
 
 <file path=word/numbering.xml><?xml version="1.0" encoding="utf-8"?>
-<w:numbering xmlns:wpc="http://schemas.microsoft.com/office/word/2010/wordprocessingCanvas" xmlns:cx="http://schemas.microsoft.com/office/drawing/2014/chartex" xmlns:cx1="http://schemas.microsoft.com/office/drawing/2015/9/8/chartex" xmlns:cx2="http://schemas.microsoft.com/office/drawing/2015/10/21/chartex" xmlns:cx3="http://schemas.microsoft.com/office/drawing/2016/5/9/chartex" xmlns:cx4="http://schemas.microsoft.com/office/drawing/2016/5/10/chartex" xmlns:cx5="http://schemas.microsoft.com/office/drawing/2016/5/11/chartex" xmlns:cx6="http://schemas.microsoft.com/office/drawing/2016/5/12/chartex" xmlns:cx7="http://schemas.microsoft.com/office/drawing/2016/5/13/chartex" xmlns:cx8="http://schemas.microsoft.com/office/drawing/2016/5/14/chartex" xmlns:mc="http://schemas.openxmlformats.org/markup-compatibility/2006" xmlns:aink="http://schemas.microsoft.com/office/drawing/2016/ink" xmlns:am3d="http://schemas.microsoft.com/office/drawing/2017/model3d" xmlns:o="urn:schemas-microsoft-com:office:office" xmlns:oel="http://schemas.microsoft.com/office/2019/extlst" xmlns:r="http://schemas.openxmlformats.org/officeDocument/2006/relationships" xmlns:m="http://schemas.openxmlformats.org/officeDocument/2006/math" xmlns:v="urn:schemas-microsoft-com:vml" xmlns:wp14="http://schemas.microsoft.com/office/word/2010/wordprocessingDrawing" xmlns:wp="http://schemas.openxmlformats.org/drawingml/2006/wordprocessingDrawing" xmlns:w10="urn:schemas-microsoft-com:office:word" xmlns:w="http://schemas.openxmlformats.org/wordprocessingml/2006/main" xmlns:w14="http://schemas.microsoft.com/office/word/2010/wordml" xmlns:w15="http://schemas.microsoft.com/office/word/2012/wordml" xmlns:w16cex="http://schemas.microsoft.com/office/word/2018/wordml/cex" xmlns:w16cid="http://schemas.microsoft.com/office/word/2016/wordml/cid" xmlns:w16="http://schemas.microsoft.com/office/word/2018/wordml" xmlns:w16sdtdh="http://schemas.microsoft.com/office/word/2020/wordml/sdtdatahash" xmlns:w16se="http://schemas.microsoft.com/office/word/2015/wordml/symex" xmlns:wpg="http://schemas.microsoft.com/office/word/2010/wordprocessingGroup" xmlns:wpi="http://schemas.microsoft.com/office/word/2010/wordprocessingInk" xmlns:wne="http://schemas.microsoft.com/office/word/2006/wordml" xmlns:wps="http://schemas.microsoft.com/office/word/2010/wordprocessingShape" mc:Ignorable="w14 w15 w16se w16cid w16 w16cex w16sdtdh wp14">
+<w:numbering xmlns:wpc="http://schemas.microsoft.com/office/word/2010/wordprocessingCanvas" xmlns:cx="http://schemas.microsoft.com/office/drawing/2014/chartex" xmlns:cx1="http://schemas.microsoft.com/office/drawing/2015/9/8/chartex" xmlns:cx2="http://schemas.microsoft.com/office/drawing/2015/10/21/chartex" xmlns:cx3="http://schemas.microsoft.com/office/drawing/2016/5/9/chartex" xmlns:cx4="http://schemas.microsoft.com/office/drawing/2016/5/10/chartex" xmlns:cx5="http://schemas.microsoft.com/office/drawing/2016/5/11/chartex" xmlns:cx6="http://schemas.microsoft.com/office/drawing/2016/5/12/chartex" xmlns:cx7="http://schemas.microsoft.com/office/drawing/2016/5/13/chartex" xmlns:cx8="http://schemas.microsoft.com/office/drawing/2016/5/14/chartex" xmlns:mc="http://schemas.openxmlformats.org/markup-compatibility/2006" xmlns:aink="http://schemas.microsoft.com/office/drawing/2016/ink" xmlns:am3d="http://schemas.microsoft.com/office/drawing/2017/model3d" xmlns:o="urn:schemas-microsoft-com:office:office" xmlns:r="http://schemas.openxmlformats.org/officeDocument/2006/relationships" xmlns:m="http://schemas.openxmlformats.org/officeDocument/2006/math" xmlns:v="urn:schemas-microsoft-com:vml" xmlns:wp14="http://schemas.microsoft.com/office/word/2010/wordprocessingDrawing" xmlns:wp="http://schemas.openxmlformats.org/drawingml/2006/wordprocessingDrawing" xmlns:w10="urn:schemas-microsoft-com:office:word" xmlns:w="http://schemas.openxmlformats.org/wordprocessingml/2006/main" xmlns:w14="http://schemas.microsoft.com/office/word/2010/wordml" xmlns:w15="http://schemas.microsoft.com/office/word/2012/wordml" xmlns:w16cex="http://schemas.microsoft.com/office/word/2018/wordml/cex" xmlns:w16cid="http://schemas.microsoft.com/office/word/2016/wordml/cid" xmlns:w16="http://schemas.microsoft.com/office/word/2018/wordml" xmlns:w16sdtdh="http://schemas.microsoft.com/office/word/2020/wordml/sdtdatahash" xmlns:w16se="http://schemas.microsoft.com/office/word/2015/wordml/symex" xmlns:wpg="http://schemas.microsoft.com/office/word/2010/wordprocessingGroup" xmlns:wpi="http://schemas.microsoft.com/office/word/2010/wordprocessingInk" xmlns:wne="http://schemas.microsoft.com/office/word/2006/wordml" xmlns:wps="http://schemas.microsoft.com/office/word/2010/wordprocessingShape" mc:Ignorable="w14 w15 w16se w16cid w16 w16cex w16sdtdh wp14">
   <w:abstractNum w:abstractNumId="0" w15:restartNumberingAfterBreak="0">
+    <w:nsid w:val="0D64572F"/>
+    <w:multiLevelType w:val="hybridMultilevel"/>
+    <w:tmpl w:val="74BA721A"/>
+    <w:lvl w:ilvl="0" w:tplc="045A7164">
+      <w:start w:val="8"/>
+      <w:numFmt w:val="bullet"/>
+      <w:lvlText w:val=""/>
+      <w:lvlJc w:val="left"/>
+      <w:pPr>
+        <w:ind w:left="720" w:hanging="360"/>
+      </w:pPr>
+      <w:rPr>
+        <w:rFonts w:ascii="Symbol" w:eastAsiaTheme="minorHAnsi" w:hAnsi="Symbol" w:cstheme="minorBidi" w:hint="default"/>
+      </w:rPr>
+    </w:lvl>
+    <w:lvl w:ilvl="1" w:tplc="042A0003" w:tentative="1">
+      <w:start w:val="1"/>
+      <w:numFmt w:val="bullet"/>
+      <w:lvlText w:val="o"/>
+      <w:lvlJc w:val="left"/>
+      <w:pPr>
+        <w:ind w:left="1440" w:hanging="360"/>
+      </w:pPr>
+      <w:rPr>
+        <w:rFonts w:ascii="Courier New" w:hAnsi="Courier New" w:cs="Courier New" w:hint="default"/>
+      </w:rPr>
+    </w:lvl>
+    <w:lvl w:ilvl="2" w:tplc="042A0005" w:tentative="1">
+      <w:start w:val="1"/>
+      <w:numFmt w:val="bullet"/>
+      <w:lvlText w:val=""/>
+      <w:lvlJc w:val="left"/>
+      <w:pPr>
+        <w:ind w:left="2160" w:hanging="360"/>
+      </w:pPr>
+      <w:rPr>
+        <w:rFonts w:ascii="Wingdings" w:hAnsi="Wingdings" w:hint="default"/>
+      </w:rPr>
+    </w:lvl>
+    <w:lvl w:ilvl="3" w:tplc="042A0001" w:tentative="1">
+      <w:start w:val="1"/>
+      <w:numFmt w:val="bullet"/>
+      <w:lvlText w:val=""/>
+      <w:lvlJc w:val="left"/>
+      <w:pPr>
+        <w:ind w:left="2880" w:hanging="360"/>
+      </w:pPr>
+      <w:rPr>
+        <w:rFonts w:ascii="Symbol" w:hAnsi="Symbol" w:hint="default"/>
+      </w:rPr>
+    </w:lvl>
+    <w:lvl w:ilvl="4" w:tplc="042A0003" w:tentative="1">
+      <w:start w:val="1"/>
+      <w:numFmt w:val="bullet"/>
+      <w:lvlText w:val="o"/>
+      <w:lvlJc w:val="left"/>
+      <w:pPr>
+        <w:ind w:left="3600" w:hanging="360"/>
+      </w:pPr>
+      <w:rPr>
+        <w:rFonts w:ascii="Courier New" w:hAnsi="Courier New" w:cs="Courier New" w:hint="default"/>
+      </w:rPr>
+    </w:lvl>
+    <w:lvl w:ilvl="5" w:tplc="042A0005" w:tentative="1">
+      <w:start w:val="1"/>
+      <w:numFmt w:val="bullet"/>
+      <w:lvlText w:val=""/>
+      <w:lvlJc w:val="left"/>
+      <w:pPr>
+        <w:ind w:left="4320" w:hanging="360"/>
+      </w:pPr>
+      <w:rPr>
+        <w:rFonts w:ascii="Wingdings" w:hAnsi="Wingdings" w:hint="default"/>
+      </w:rPr>
+    </w:lvl>
+    <w:lvl w:ilvl="6" w:tplc="042A0001" w:tentative="1">
+      <w:start w:val="1"/>
+      <w:numFmt w:val="bullet"/>
+      <w:lvlText w:val=""/>
+      <w:lvlJc w:val="left"/>
+      <w:pPr>
+        <w:ind w:left="5040" w:hanging="360"/>
+      </w:pPr>
+      <w:rPr>
+        <w:rFonts w:ascii="Symbol" w:hAnsi="Symbol" w:hint="default"/>
+      </w:rPr>
+    </w:lvl>
+    <w:lvl w:ilvl="7" w:tplc="042A0003" w:tentative="1">
+      <w:start w:val="1"/>
+      <w:numFmt w:val="bullet"/>
+      <w:lvlText w:val="o"/>
+      <w:lvlJc w:val="left"/>
+      <w:pPr>
+        <w:ind w:left="5760" w:hanging="360"/>
+      </w:pPr>
+      <w:rPr>
+        <w:rFonts w:ascii="Courier New" w:hAnsi="Courier New" w:cs="Courier New" w:hint="default"/>
+      </w:rPr>
+    </w:lvl>
+    <w:lvl w:ilvl="8" w:tplc="042A0005" w:tentative="1">
+      <w:start w:val="1"/>
+      <w:numFmt w:val="bullet"/>
+      <w:lvlText w:val=""/>
+      <w:lvlJc w:val="left"/>
+      <w:pPr>
+        <w:ind w:left="6480" w:hanging="360"/>
+      </w:pPr>
+      <w:rPr>
+        <w:rFonts w:ascii="Wingdings" w:hAnsi="Wingdings" w:hint="default"/>
+      </w:rPr>
+    </w:lvl>
+  </w:abstractNum>
+  <w:abstractNum w:abstractNumId="1" w15:restartNumberingAfterBreak="0">
+    <w:nsid w:val="176953D5"/>
+    <w:multiLevelType w:val="hybridMultilevel"/>
+    <w:tmpl w:val="74D6D84C"/>
+    <w:lvl w:ilvl="0" w:tplc="76DEBC96">
+      <w:start w:val="8"/>
+      <w:numFmt w:val="bullet"/>
+      <w:lvlText w:val="-"/>
+      <w:lvlJc w:val="left"/>
+      <w:pPr>
+        <w:ind w:left="1080" w:hanging="360"/>
+      </w:pPr>
+      <w:rPr>
+        <w:rFonts w:ascii="Calibri" w:eastAsiaTheme="minorHAnsi" w:hAnsi="Calibri" w:cs="Calibri" w:hint="default"/>
+      </w:rPr>
+    </w:lvl>
+    <w:lvl w:ilvl="1" w:tplc="042A0003" w:tentative="1">
+      <w:start w:val="1"/>
+      <w:numFmt w:val="bullet"/>
+      <w:lvlText w:val="o"/>
+      <w:lvlJc w:val="left"/>
+      <w:pPr>
+        <w:ind w:left="1800" w:hanging="360"/>
+      </w:pPr>
+      <w:rPr>
+        <w:rFonts w:ascii="Courier New" w:hAnsi="Courier New" w:cs="Courier New" w:hint="default"/>
+      </w:rPr>
+    </w:lvl>
+    <w:lvl w:ilvl="2" w:tplc="042A0005" w:tentative="1">
+      <w:start w:val="1"/>
+      <w:numFmt w:val="bullet"/>
+      <w:lvlText w:val=""/>
+      <w:lvlJc w:val="left"/>
+      <w:pPr>
+        <w:ind w:left="2520" w:hanging="360"/>
+      </w:pPr>
+      <w:rPr>
+        <w:rFonts w:ascii="Wingdings" w:hAnsi="Wingdings" w:hint="default"/>
+      </w:rPr>
+    </w:lvl>
+    <w:lvl w:ilvl="3" w:tplc="042A0001" w:tentative="1">
+      <w:start w:val="1"/>
+      <w:numFmt w:val="bullet"/>
+      <w:lvlText w:val=""/>
+      <w:lvlJc w:val="left"/>
+      <w:pPr>
+        <w:ind w:left="3240" w:hanging="360"/>
+      </w:pPr>
+      <w:rPr>
+        <w:rFonts w:ascii="Symbol" w:hAnsi="Symbol" w:hint="default"/>
+      </w:rPr>
+    </w:lvl>
+    <w:lvl w:ilvl="4" w:tplc="042A0003" w:tentative="1">
+      <w:start w:val="1"/>
+      <w:numFmt w:val="bullet"/>
+      <w:lvlText w:val="o"/>
+      <w:lvlJc w:val="left"/>
+      <w:pPr>
+        <w:ind w:left="3960" w:hanging="360"/>
+      </w:pPr>
+      <w:rPr>
+        <w:rFonts w:ascii="Courier New" w:hAnsi="Courier New" w:cs="Courier New" w:hint="default"/>
+      </w:rPr>
+    </w:lvl>
+    <w:lvl w:ilvl="5" w:tplc="042A0005" w:tentative="1">
+      <w:start w:val="1"/>
+      <w:numFmt w:val="bullet"/>
+      <w:lvlText w:val=""/>
+      <w:lvlJc w:val="left"/>
+      <w:pPr>
+        <w:ind w:left="4680" w:hanging="360"/>
+      </w:pPr>
+      <w:rPr>
+        <w:rFonts w:ascii="Wingdings" w:hAnsi="Wingdings" w:hint="default"/>
+      </w:rPr>
+    </w:lvl>
+    <w:lvl w:ilvl="6" w:tplc="042A0001" w:tentative="1">
+      <w:start w:val="1"/>
+      <w:numFmt w:val="bullet"/>
+      <w:lvlText w:val=""/>
+      <w:lvlJc w:val="left"/>
+      <w:pPr>
+        <w:ind w:left="5400" w:hanging="360"/>
+      </w:pPr>
+      <w:rPr>
+        <w:rFonts w:ascii="Symbol" w:hAnsi="Symbol" w:hint="default"/>
+      </w:rPr>
+    </w:lvl>
+    <w:lvl w:ilvl="7" w:tplc="042A0003" w:tentative="1">
+      <w:start w:val="1"/>
+      <w:numFmt w:val="bullet"/>
+      <w:lvlText w:val="o"/>
+      <w:lvlJc w:val="left"/>
+      <w:pPr>
+        <w:ind w:left="6120" w:hanging="360"/>
+      </w:pPr>
+      <w:rPr>
+        <w:rFonts w:ascii="Courier New" w:hAnsi="Courier New" w:cs="Courier New" w:hint="default"/>
+      </w:rPr>
+    </w:lvl>
+    <w:lvl w:ilvl="8" w:tplc="042A0005" w:tentative="1">
+      <w:start w:val="1"/>
+      <w:numFmt w:val="bullet"/>
+      <w:lvlText w:val=""/>
+      <w:lvlJc w:val="left"/>
+      <w:pPr>
+        <w:ind w:left="6840" w:hanging="360"/>
+      </w:pPr>
+      <w:rPr>
+        <w:rFonts w:ascii="Wingdings" w:hAnsi="Wingdings" w:hint="default"/>
+      </w:rPr>
+    </w:lvl>
+  </w:abstractNum>
+  <w:abstractNum w:abstractNumId="2" w15:restartNumberingAfterBreak="0">
     <w:nsid w:val="1DD81050"/>
     <w:multiLevelType w:val="hybridMultilevel"/>
     <w:tmpl w:val="78A0FCBE"/>
@@ -3229,7 +4422,120 @@
       </w:pPr>
     </w:lvl>
   </w:abstractNum>
-  <w:abstractNum w:abstractNumId="1" w15:restartNumberingAfterBreak="0">
+  <w:abstractNum w:abstractNumId="3" w15:restartNumberingAfterBreak="0">
+    <w:nsid w:val="7C161F80"/>
+    <w:multiLevelType w:val="hybridMultilevel"/>
+    <w:tmpl w:val="D212AFC0"/>
+    <w:lvl w:ilvl="0" w:tplc="D248ACFC">
+      <w:start w:val="8"/>
+      <w:numFmt w:val="bullet"/>
+      <w:lvlText w:val=""/>
+      <w:lvlJc w:val="left"/>
+      <w:pPr>
+        <w:ind w:left="1080" w:hanging="360"/>
+      </w:pPr>
+      <w:rPr>
+        <w:rFonts w:ascii="Wingdings" w:eastAsiaTheme="minorHAnsi" w:hAnsi="Wingdings" w:cstheme="minorBidi" w:hint="default"/>
+      </w:rPr>
+    </w:lvl>
+    <w:lvl w:ilvl="1" w:tplc="042A0003" w:tentative="1">
+      <w:start w:val="1"/>
+      <w:numFmt w:val="bullet"/>
+      <w:lvlText w:val="o"/>
+      <w:lvlJc w:val="left"/>
+      <w:pPr>
+        <w:ind w:left="1800" w:hanging="360"/>
+      </w:pPr>
+      <w:rPr>
+        <w:rFonts w:ascii="Courier New" w:hAnsi="Courier New" w:cs="Courier New" w:hint="default"/>
+      </w:rPr>
+    </w:lvl>
+    <w:lvl w:ilvl="2" w:tplc="042A0005" w:tentative="1">
+      <w:start w:val="1"/>
+      <w:numFmt w:val="bullet"/>
+      <w:lvlText w:val=""/>
+      <w:lvlJc w:val="left"/>
+      <w:pPr>
+        <w:ind w:left="2520" w:hanging="360"/>
+      </w:pPr>
+      <w:rPr>
+        <w:rFonts w:ascii="Wingdings" w:hAnsi="Wingdings" w:hint="default"/>
+      </w:rPr>
+    </w:lvl>
+    <w:lvl w:ilvl="3" w:tplc="042A0001" w:tentative="1">
+      <w:start w:val="1"/>
+      <w:numFmt w:val="bullet"/>
+      <w:lvlText w:val=""/>
+      <w:lvlJc w:val="left"/>
+      <w:pPr>
+        <w:ind w:left="3240" w:hanging="360"/>
+      </w:pPr>
+      <w:rPr>
+        <w:rFonts w:ascii="Symbol" w:hAnsi="Symbol" w:hint="default"/>
+      </w:rPr>
+    </w:lvl>
+    <w:lvl w:ilvl="4" w:tplc="042A0003" w:tentative="1">
+      <w:start w:val="1"/>
+      <w:numFmt w:val="bullet"/>
+      <w:lvlText w:val="o"/>
+      <w:lvlJc w:val="left"/>
+      <w:pPr>
+        <w:ind w:left="3960" w:hanging="360"/>
+      </w:pPr>
+      <w:rPr>
+        <w:rFonts w:ascii="Courier New" w:hAnsi="Courier New" w:cs="Courier New" w:hint="default"/>
+      </w:rPr>
+    </w:lvl>
+    <w:lvl w:ilvl="5" w:tplc="042A0005" w:tentative="1">
+      <w:start w:val="1"/>
+      <w:numFmt w:val="bullet"/>
+      <w:lvlText w:val=""/>
+      <w:lvlJc w:val="left"/>
+      <w:pPr>
+        <w:ind w:left="4680" w:hanging="360"/>
+      </w:pPr>
+      <w:rPr>
+        <w:rFonts w:ascii="Wingdings" w:hAnsi="Wingdings" w:hint="default"/>
+      </w:rPr>
+    </w:lvl>
+    <w:lvl w:ilvl="6" w:tplc="042A0001" w:tentative="1">
+      <w:start w:val="1"/>
+      <w:numFmt w:val="bullet"/>
+      <w:lvlText w:val=""/>
+      <w:lvlJc w:val="left"/>
+      <w:pPr>
+        <w:ind w:left="5400" w:hanging="360"/>
+      </w:pPr>
+      <w:rPr>
+        <w:rFonts w:ascii="Symbol" w:hAnsi="Symbol" w:hint="default"/>
+      </w:rPr>
+    </w:lvl>
+    <w:lvl w:ilvl="7" w:tplc="042A0003" w:tentative="1">
+      <w:start w:val="1"/>
+      <w:numFmt w:val="bullet"/>
+      <w:lvlText w:val="o"/>
+      <w:lvlJc w:val="left"/>
+      <w:pPr>
+        <w:ind w:left="6120" w:hanging="360"/>
+      </w:pPr>
+      <w:rPr>
+        <w:rFonts w:ascii="Courier New" w:hAnsi="Courier New" w:cs="Courier New" w:hint="default"/>
+      </w:rPr>
+    </w:lvl>
+    <w:lvl w:ilvl="8" w:tplc="042A0005" w:tentative="1">
+      <w:start w:val="1"/>
+      <w:numFmt w:val="bullet"/>
+      <w:lvlText w:val=""/>
+      <w:lvlJc w:val="left"/>
+      <w:pPr>
+        <w:ind w:left="6840" w:hanging="360"/>
+      </w:pPr>
+      <w:rPr>
+        <w:rFonts w:ascii="Wingdings" w:hAnsi="Wingdings" w:hint="default"/>
+      </w:rPr>
+    </w:lvl>
+  </w:abstractNum>
+  <w:abstractNum w:abstractNumId="4" w15:restartNumberingAfterBreak="0">
     <w:nsid w:val="7DA208C8"/>
     <w:multiLevelType w:val="hybridMultilevel"/>
     <w:tmpl w:val="F9E682BC"/>
@@ -3341,11 +4647,20 @@
       </w:rPr>
     </w:lvl>
   </w:abstractNum>
-  <w:num w:numId="1" w16cid:durableId="481820857">
+  <w:num w:numId="1">
+    <w:abstractNumId w:val="2"/>
+  </w:num>
+  <w:num w:numId="2">
+    <w:abstractNumId w:val="4"/>
+  </w:num>
+  <w:num w:numId="3">
     <w:abstractNumId w:val="0"/>
   </w:num>
-  <w:num w:numId="2" w16cid:durableId="1586915039">
+  <w:num w:numId="4">
     <w:abstractNumId w:val="1"/>
+  </w:num>
+  <w:num w:numId="5">
+    <w:abstractNumId w:val="3"/>
   </w:num>
 </w:numbering>
 </file>

</xml_diff>